<commit_message>
added cockroach and fixed image title
</commit_message>
<xml_diff>
--- a/Relazione Finale.docx
+++ b/Relazione Finale.docx
@@ -112,33 +112,8 @@
                         <w:sz w:val="36"/>
                         <w:szCs w:val="36"/>
                       </w:rPr>
-                      <w:t xml:space="preserve">Gruppo </w:t>
+                      <w:t>Gruppo Miel Pops</w:t>
                     </w:r>
-                    <w:proofErr w:type="spellStart"/>
-                    <w:r>
-                      <w:rPr>
-                        <w:sz w:val="36"/>
-                        <w:szCs w:val="36"/>
-                      </w:rPr>
-                      <w:t>Miel</w:t>
-                    </w:r>
-                    <w:proofErr w:type="spellEnd"/>
-                    <w:r>
-                      <w:rPr>
-                        <w:sz w:val="36"/>
-                        <w:szCs w:val="36"/>
-                      </w:rPr>
-                      <w:t xml:space="preserve"> </w:t>
-                    </w:r>
-                    <w:proofErr w:type="spellStart"/>
-                    <w:r>
-                      <w:rPr>
-                        <w:sz w:val="36"/>
-                        <w:szCs w:val="36"/>
-                      </w:rPr>
-                      <w:t>Pops</w:t>
-                    </w:r>
-                    <w:proofErr w:type="spellEnd"/>
                   </w:p>
                 </w:sdtContent>
               </w:sdt>
@@ -265,21 +240,8 @@
         <w:sdtEndPr/>
         <w:sdtContent>
           <w:r>
-            <w:t xml:space="preserve">Gruppo </w:t>
+            <w:t>Gruppo Miel Pops</w:t>
           </w:r>
-          <w:proofErr w:type="spellStart"/>
-          <w:r>
-            <w:t>Miel</w:t>
-          </w:r>
-          <w:proofErr w:type="spellEnd"/>
-          <w:r>
-            <w:t xml:space="preserve"> </w:t>
-          </w:r>
-          <w:proofErr w:type="spellStart"/>
-          <w:r>
-            <w:t>Pops</w:t>
-          </w:r>
-          <w:proofErr w:type="spellEnd"/>
         </w:sdtContent>
       </w:sdt>
     </w:p>
@@ -288,21 +250,8 @@
         <w:pStyle w:val="Titolo1"/>
       </w:pPr>
       <w:r>
-        <w:t xml:space="preserve">Il progetto: SQL vs </w:t>
-      </w:r>
-      <w:proofErr w:type="spellStart"/>
-      <w:r>
-        <w:t>NoSQL</w:t>
-      </w:r>
-      <w:proofErr w:type="spellEnd"/>
-      <w:r>
-        <w:t xml:space="preserve"> vs </w:t>
-      </w:r>
-      <w:proofErr w:type="spellStart"/>
-      <w:r>
-        <w:t>NewSQL</w:t>
-      </w:r>
-      <w:proofErr w:type="spellEnd"/>
+        <w:t>Il progetto: SQL vs NoSQL vs NewSQL</w:t>
+      </w:r>
     </w:p>
     <w:p>
       <w:r>
@@ -315,23 +264,7 @@
         <w:t xml:space="preserve"> diversi DBMS, </w:t>
       </w:r>
       <w:r>
-        <w:t xml:space="preserve">in particolare si concentra sul confronto tra le tecnologie SQL, </w:t>
-      </w:r>
-      <w:proofErr w:type="spellStart"/>
-      <w:r>
-        <w:t>NoSQL</w:t>
-      </w:r>
-      <w:proofErr w:type="spellEnd"/>
-      <w:r>
-        <w:t xml:space="preserve"> e le emergenti </w:t>
-      </w:r>
-      <w:proofErr w:type="spellStart"/>
-      <w:r>
-        <w:t>NewSQL</w:t>
-      </w:r>
-      <w:proofErr w:type="spellEnd"/>
-      <w:r>
-        <w:t xml:space="preserve">. </w:t>
+        <w:t xml:space="preserve">in particolare si concentra sul confronto tra le tecnologie SQL, NoSQL e le emergenti NewSQL. </w:t>
       </w:r>
     </w:p>
     <w:p>
@@ -356,15 +289,7 @@
     </w:p>
     <w:p>
       <w:r>
-        <w:t xml:space="preserve">Come si pone la tecnologia </w:t>
-      </w:r>
-      <w:proofErr w:type="spellStart"/>
-      <w:r>
-        <w:t>NewSQL</w:t>
-      </w:r>
-      <w:proofErr w:type="spellEnd"/>
-      <w:r>
-        <w:t xml:space="preserve"> in questo contesto? I classici database relazioni continuano ad avere una certa attrattiva per via del modello, adattissimo alla rappresentazione a oggetti, e le proprietà ACID delle transazioni </w:t>
+        <w:t xml:space="preserve">Come si pone la tecnologia NewSQL in questo contesto? I classici database relazioni continuano ad avere una certa attrattiva per via del modello, adattissimo alla rappresentazione a oggetti, e le proprietà ACID delle transazioni </w:t>
       </w:r>
       <w:r>
         <w:t>garantite che restano una necessità per diverse applicazioni di casi d’uso reali.</w:t>
@@ -374,49 +299,17 @@
       </w:r>
       <w:r>
         <w:br/>
-        <w:t xml:space="preserve">L’idea alla base dei sistemi </w:t>
-      </w:r>
-      <w:proofErr w:type="spellStart"/>
-      <w:r>
-        <w:t>NewSQL</w:t>
-      </w:r>
-      <w:proofErr w:type="spellEnd"/>
-      <w:r>
-        <w:t xml:space="preserve"> è quella di portare il classico database relazionale su cluster, sfruttando i nodi non solo per la ridondanza dei dati, ma dividendo effettivamente il carico e il dataset in blocchi.</w:t>
+        <w:t>L’idea alla base dei sistemi NewSQL è quella di portare il classico database relazionale su cluster, sfruttando i nodi non solo per la ridondanza dei dati, ma dividendo effettivamente il carico e il dataset in blocchi.</w:t>
       </w:r>
       <w:r>
         <w:br/>
-        <w:t xml:space="preserve">Gli approcci possibili sono diversi, e vanno da architetture </w:t>
-      </w:r>
-      <w:proofErr w:type="spellStart"/>
-      <w:r>
-        <w:t>shared-nothing</w:t>
-      </w:r>
-      <w:proofErr w:type="spellEnd"/>
-      <w:r>
-        <w:t xml:space="preserve"> completamente nuove, ad ottimizzazioni di </w:t>
-      </w:r>
-      <w:proofErr w:type="spellStart"/>
-      <w:r>
-        <w:t>engine</w:t>
-      </w:r>
-      <w:proofErr w:type="spellEnd"/>
-      <w:r>
-        <w:t xml:space="preserve"> già esistenti per il trasporto su cluster</w:t>
+        <w:t>Gli approcci possibili sono diversi, e vanno da architetture shared-nothing completamente nuove, ad ottimizzazioni di engine già esistenti per il trasporto su cluster</w:t>
       </w:r>
       <w:r>
         <w:t xml:space="preserve"> (</w:t>
       </w:r>
       <w:r>
-        <w:t xml:space="preserve">es: </w:t>
-      </w:r>
-      <w:proofErr w:type="spellStart"/>
-      <w:r>
-        <w:t>MemSQL</w:t>
-      </w:r>
-      <w:proofErr w:type="spellEnd"/>
-      <w:r>
-        <w:t>, MySQL Cluster</w:t>
+        <w:t>es: MemSQL, MySQL Cluster</w:t>
       </w:r>
       <w:r>
         <w:t>)</w:t>
@@ -427,15 +320,7 @@
     </w:p>
     <w:p>
       <w:r>
-        <w:t xml:space="preserve">Trovando il database frammentato tra i diversi nodi, le possibili problematiche riguardo ad operazioni tipicamente relazionali (i.e. join) restano teoricamente le stesse dei già ben noti sistemi </w:t>
-      </w:r>
-      <w:proofErr w:type="spellStart"/>
-      <w:r>
-        <w:t>NoSQL</w:t>
-      </w:r>
-      <w:proofErr w:type="spellEnd"/>
-      <w:r>
-        <w:t>.</w:t>
+        <w:t>Trovando il database frammentato tra i diversi nodi, le possibili problematiche riguardo ad operazioni tipicamente relazionali (i.e. join) restano teoricamente le stesse dei già ben noti sistemi NoSQL.</w:t>
       </w:r>
     </w:p>
     <w:p>
@@ -544,13 +429,8 @@
           <w:numId w:val="3"/>
         </w:numPr>
       </w:pPr>
-      <w:proofErr w:type="spellStart"/>
-      <w:r>
-        <w:t>Throughput</w:t>
-      </w:r>
-      <w:proofErr w:type="spellEnd"/>
-      <w:r>
-        <w:t xml:space="preserve"> di operazioni (letture) al secondo</w:t>
+      <w:r>
+        <w:t>Throughput di operazioni (letture) al secondo</w:t>
       </w:r>
     </w:p>
     <w:p>
@@ -624,11 +504,9 @@
           <w:numId w:val="6"/>
         </w:numPr>
       </w:pPr>
-      <w:proofErr w:type="spellStart"/>
       <w:r>
         <w:t>Postgres</w:t>
       </w:r>
-      <w:proofErr w:type="spellEnd"/>
     </w:p>
     <w:p>
       <w:pPr>
@@ -653,14 +531,12 @@
       <w:r>
         <w:t xml:space="preserve">Sistemi </w:t>
       </w:r>
-      <w:proofErr w:type="spellStart"/>
       <w:r>
         <w:rPr>
           <w:b/>
         </w:rPr>
         <w:t>NoSQL</w:t>
       </w:r>
-      <w:proofErr w:type="spellEnd"/>
       <w:r>
         <w:t>:</w:t>
       </w:r>
@@ -673,11 +549,9 @@
           <w:numId w:val="6"/>
         </w:numPr>
       </w:pPr>
-      <w:proofErr w:type="spellStart"/>
       <w:r>
         <w:t>MongoDB</w:t>
       </w:r>
-      <w:proofErr w:type="spellEnd"/>
     </w:p>
     <w:p>
       <w:pPr>
@@ -687,11 +561,9 @@
           <w:numId w:val="6"/>
         </w:numPr>
       </w:pPr>
-      <w:proofErr w:type="spellStart"/>
       <w:r>
         <w:t>Redis</w:t>
       </w:r>
-      <w:proofErr w:type="spellEnd"/>
     </w:p>
     <w:p>
       <w:pPr>
@@ -713,11 +585,9 @@
           <w:numId w:val="6"/>
         </w:numPr>
       </w:pPr>
-      <w:proofErr w:type="spellStart"/>
       <w:r>
         <w:t>OrientDB</w:t>
       </w:r>
-      <w:proofErr w:type="spellEnd"/>
     </w:p>
     <w:p>
       <w:pPr>
@@ -742,14 +612,12 @@
       <w:r>
         <w:t xml:space="preserve">Sistemi </w:t>
       </w:r>
-      <w:proofErr w:type="spellStart"/>
       <w:r>
         <w:rPr>
           <w:b/>
         </w:rPr>
         <w:t>NewSQL</w:t>
       </w:r>
-      <w:proofErr w:type="spellEnd"/>
       <w:r>
         <w:t>:</w:t>
       </w:r>
@@ -762,11 +630,9 @@
           <w:numId w:val="6"/>
         </w:numPr>
       </w:pPr>
-      <w:proofErr w:type="spellStart"/>
       <w:r>
         <w:t>MemSQL</w:t>
       </w:r>
-      <w:proofErr w:type="spellEnd"/>
     </w:p>
     <w:p>
       <w:pPr>
@@ -776,11 +642,9 @@
           <w:numId w:val="6"/>
         </w:numPr>
       </w:pPr>
-      <w:proofErr w:type="spellStart"/>
       <w:r>
         <w:t>Voltdb</w:t>
       </w:r>
-      <w:proofErr w:type="spellEnd"/>
     </w:p>
     <w:p>
       <w:pPr>
@@ -790,11 +654,9 @@
           <w:numId w:val="6"/>
         </w:numPr>
       </w:pPr>
-      <w:proofErr w:type="spellStart"/>
       <w:r>
         <w:t>CockRoach</w:t>
       </w:r>
-      <w:proofErr w:type="spellEnd"/>
     </w:p>
     <w:p>
       <w:pPr>
@@ -804,11 +666,9 @@
           <w:numId w:val="6"/>
         </w:numPr>
       </w:pPr>
-      <w:proofErr w:type="spellStart"/>
       <w:r>
         <w:t>Trafodion</w:t>
       </w:r>
-      <w:proofErr w:type="spellEnd"/>
     </w:p>
     <w:p>
       <w:pPr>
@@ -818,11 +678,9 @@
           <w:numId w:val="6"/>
         </w:numPr>
       </w:pPr>
-      <w:proofErr w:type="spellStart"/>
       <w:r>
         <w:t>NuoDB</w:t>
       </w:r>
-      <w:proofErr w:type="spellEnd"/>
     </w:p>
     <w:p>
       <w:pPr>
@@ -832,11 +690,9 @@
           <w:numId w:val="6"/>
         </w:numPr>
       </w:pPr>
-      <w:proofErr w:type="spellStart"/>
       <w:r>
         <w:t>Clustrix</w:t>
       </w:r>
-      <w:proofErr w:type="spellEnd"/>
     </w:p>
     <w:p>
       <w:r>
@@ -857,65 +713,12 @@
         <w:pStyle w:val="Titolo2"/>
       </w:pPr>
       <w:r>
-        <w:t xml:space="preserve">CAP </w:t>
-      </w:r>
-      <w:proofErr w:type="spellStart"/>
-      <w:r>
-        <w:t>Theorem</w:t>
-      </w:r>
-      <w:proofErr w:type="spellEnd"/>
-    </w:p>
-    <w:p>
-      <w:r>
-        <w:t xml:space="preserve">È bene spendere qualche parola a proposito del CAP </w:t>
-      </w:r>
-      <w:proofErr w:type="spellStart"/>
-      <w:r>
-        <w:t>Theorem</w:t>
-      </w:r>
-      <w:proofErr w:type="spellEnd"/>
-      <w:r>
-        <w:t xml:space="preserve">. Ciò che sostengono i creatori di molti sistemi </w:t>
-      </w:r>
-      <w:proofErr w:type="spellStart"/>
-      <w:r>
-        <w:t>NewSQL</w:t>
-      </w:r>
-      <w:proofErr w:type="spellEnd"/>
-      <w:r>
-        <w:t xml:space="preserve"> sembra contravvenire al teorema, dal momento che promettono scalabilità, fault </w:t>
-      </w:r>
-      <w:proofErr w:type="spellStart"/>
-      <w:r>
-        <w:t>tolerance</w:t>
-      </w:r>
-      <w:proofErr w:type="spellEnd"/>
-      <w:r>
-        <w:t xml:space="preserve">, consistenza e disponibilità, caratteristiche che non dovrebbero coesistere tutte insieme. Tuttavia in realtà i 3 elementi del CAP </w:t>
-      </w:r>
-      <w:proofErr w:type="spellStart"/>
-      <w:r>
-        <w:t>Theorem</w:t>
-      </w:r>
-      <w:proofErr w:type="spellEnd"/>
-      <w:r>
-        <w:t xml:space="preserve"> non dovrebbero essere interpretati in modo assoluto e integrale, dal momento che è possibile scegliere un’area che include parzialmente i vari elementi, trovando compromessi ed espedienti di vario genere. Una tecnica utilizzata da tutti i sistemi </w:t>
-      </w:r>
-      <w:proofErr w:type="spellStart"/>
-      <w:r>
-        <w:t>NewSQL</w:t>
-      </w:r>
-      <w:proofErr w:type="spellEnd"/>
-      <w:r>
-        <w:t xml:space="preserve"> non basati su DBMS SQL </w:t>
-      </w:r>
-      <w:proofErr w:type="spellStart"/>
-      <w:r>
-        <w:t>pre</w:t>
-      </w:r>
-      <w:proofErr w:type="spellEnd"/>
-      <w:r>
-        <w:t xml:space="preserve">-esistenti è ad esempio utilizzare dimensioni estremamente ridotte per i singoli database (solitamente 64 MB) in modo da renderne semplice la gestione. </w:t>
+        <w:t>CAP Theorem</w:t>
+      </w:r>
+    </w:p>
+    <w:p>
+      <w:r>
+        <w:t xml:space="preserve">È bene spendere qualche parola a proposito del CAP Theorem. Ciò che sostengono i creatori di molti sistemi NewSQL sembra contravvenire al teorema, dal momento che promettono scalabilità, fault tolerance, consistenza e disponibilità, caratteristiche che non dovrebbero coesistere tutte insieme. Tuttavia in realtà i 3 elementi del CAP Theorem non dovrebbero essere interpretati in modo assoluto e integrale, dal momento che è possibile scegliere un’area che include parzialmente i vari elementi, trovando compromessi ed espedienti di vario genere. Una tecnica utilizzata da tutti i sistemi NewSQL non basati su DBMS SQL pre-esistenti è ad esempio utilizzare dimensioni estremamente ridotte per i singoli database (solitamente 64 MB) in modo da renderne semplice la gestione. </w:t>
       </w:r>
     </w:p>
     <w:p>
@@ -938,20 +741,13 @@
       <w:pPr>
         <w:pStyle w:val="Titolo3"/>
       </w:pPr>
-      <w:proofErr w:type="spellStart"/>
       <w:r>
         <w:t>Postgres</w:t>
       </w:r>
-      <w:proofErr w:type="spellEnd"/>
-    </w:p>
-    <w:p>
-      <w:proofErr w:type="spellStart"/>
-      <w:r>
-        <w:t>Postgres</w:t>
-      </w:r>
-      <w:proofErr w:type="spellEnd"/>
-      <w:r>
-        <w:t xml:space="preserve"> è un classico DBMS relazionale</w:t>
+    </w:p>
+    <w:p>
+      <w:r>
+        <w:t>Postgres è un classico DBMS relazionale</w:t>
       </w:r>
       <w:r>
         <w:t>, probabilmente il più performante</w:t>
@@ -970,31 +766,7 @@
         <w:t>di tale sistema, per cui non varrà preso in esame per quel frangente.</w:t>
       </w:r>
       <w:r>
-        <w:t xml:space="preserve"> C’è da dire tuttavia che </w:t>
-      </w:r>
-      <w:proofErr w:type="spellStart"/>
-      <w:r>
-        <w:t>Cockroach</w:t>
-      </w:r>
-      <w:proofErr w:type="spellEnd"/>
-      <w:r>
-        <w:t xml:space="preserve">, un DBMS </w:t>
-      </w:r>
-      <w:proofErr w:type="spellStart"/>
-      <w:r>
-        <w:t>NewSQL</w:t>
-      </w:r>
-      <w:proofErr w:type="spellEnd"/>
-      <w:r>
-        <w:t xml:space="preserve"> che abbiamo esaminato, prende </w:t>
-      </w:r>
-      <w:proofErr w:type="spellStart"/>
-      <w:r>
-        <w:t>Postgres</w:t>
-      </w:r>
-      <w:proofErr w:type="spellEnd"/>
-      <w:r>
-        <w:t xml:space="preserve"> come target, emulandone tutte le funzionalità.</w:t>
+        <w:t xml:space="preserve"> C’è da dire tuttavia che Cockroach, un DBMS NewSQL che abbiamo esaminato, prende Postgres come target, emulandone tutte le funzionalità.</w:t>
       </w:r>
     </w:p>
     <w:p>
@@ -1022,77 +794,21 @@
     </w:p>
     <w:p>
       <w:r>
-        <w:t xml:space="preserve">A differenza di </w:t>
-      </w:r>
-      <w:proofErr w:type="spellStart"/>
-      <w:r>
-        <w:t>Postgres</w:t>
-      </w:r>
-      <w:proofErr w:type="spellEnd"/>
-      <w:r>
-        <w:t>, esiste una versione cluster di MySQL</w:t>
+        <w:t>A differenza di Postgres, esiste una versione cluster di MySQL</w:t>
       </w:r>
       <w:r>
         <w:t xml:space="preserve"> supportata ufficialmente</w:t>
       </w:r>
       <w:r>
-        <w:t xml:space="preserve">. L’architettura è di tipo </w:t>
-      </w:r>
-      <w:proofErr w:type="spellStart"/>
-      <w:r>
-        <w:t>shared-nothing</w:t>
-      </w:r>
-      <w:proofErr w:type="spellEnd"/>
-      <w:r>
-        <w:t>, per cui ogni nodo opera in maniera indipendente.</w:t>
+        <w:t>. L’architettura è di tipo shared-nothing, per cui ogni nodo opera in maniera indipendente.</w:t>
       </w:r>
       <w:r>
         <w:br/>
-        <w:t xml:space="preserve">I nodi si distinguono tra SQL </w:t>
-      </w:r>
-      <w:proofErr w:type="spellStart"/>
-      <w:r>
-        <w:t>nodes</w:t>
-      </w:r>
-      <w:proofErr w:type="spellEnd"/>
-      <w:r>
-        <w:t xml:space="preserve">, che eseguono MySQL server, e i Data </w:t>
-      </w:r>
-      <w:proofErr w:type="spellStart"/>
-      <w:r>
-        <w:t>Nodes</w:t>
-      </w:r>
-      <w:proofErr w:type="spellEnd"/>
-      <w:r>
-        <w:t xml:space="preserve">, che contendono diversi blocchi del dataset. Questa divisione permette ad ogni SQL </w:t>
-      </w:r>
-      <w:proofErr w:type="spellStart"/>
-      <w:r>
-        <w:t>node</w:t>
-      </w:r>
-      <w:proofErr w:type="spellEnd"/>
-      <w:r>
-        <w:t xml:space="preserve"> di avere accesso in ogni momento all’intero database, garantendo le proprietà delle transazioni.</w:t>
+        <w:t>I nodi si distinguono tra SQL nodes, che eseguono MySQL server, e i Data Nodes, che contendono diversi blocchi del dataset. Questa divisione permette ad ogni SQL node di avere accesso in ogni momento all’intero database, garantendo le proprietà delle transazioni.</w:t>
       </w:r>
       <w:r>
         <w:br/>
-        <w:t xml:space="preserve">Questo tipo di architettura inoltre permette di non avere single point of </w:t>
-      </w:r>
-      <w:proofErr w:type="spellStart"/>
-      <w:r>
-        <w:t>failure</w:t>
-      </w:r>
-      <w:proofErr w:type="spellEnd"/>
-      <w:r>
-        <w:t xml:space="preserve">, in quando ogni nodo resta indipendente, mentre per aumentare la robustezza basta introdurre un fattore di replicazione dei data </w:t>
-      </w:r>
-      <w:proofErr w:type="spellStart"/>
-      <w:r>
-        <w:t>nodes</w:t>
-      </w:r>
-      <w:proofErr w:type="spellEnd"/>
-      <w:r>
-        <w:t>.</w:t>
+        <w:t>Questo tipo di architettura inoltre permette di non avere single point of failure, in quando ogni nodo resta indipendente, mentre per aumentare la robustezza basta introdurre un fattore di replicazione dei data nodes.</w:t>
       </w:r>
     </w:p>
     <w:p/>
@@ -1172,131 +888,73 @@
       <w:r>
         <w:t xml:space="preserve">Figura </w:t>
       </w:r>
-      <w:fldSimple w:instr=" SEQ Figura \* ARABIC ">
-        <w:r>
-          <w:rPr>
-            <w:noProof/>
-          </w:rPr>
-          <w:t>1</w:t>
-        </w:r>
-      </w:fldSimple>
-      <w:r>
-        <w:t xml:space="preserve"> Architettura di MySQL Cluster</w:t>
-      </w:r>
-    </w:p>
-    <w:p>
-      <w:pPr>
-        <w:pStyle w:val="Titolo2"/>
-      </w:pPr>
-      <w:r>
-        <w:t xml:space="preserve">Sistemi </w:t>
-      </w:r>
-      <w:proofErr w:type="spellStart"/>
-      <w:r>
-        <w:t>NoSQL</w:t>
-      </w:r>
-      <w:proofErr w:type="spellEnd"/>
-    </w:p>
-    <w:p>
-      <w:pPr>
-        <w:pStyle w:val="Titolo3"/>
-      </w:pPr>
-      <w:proofErr w:type="spellStart"/>
-      <w:r>
-        <w:t>MongoDB</w:t>
-      </w:r>
-      <w:proofErr w:type="spellEnd"/>
-    </w:p>
-    <w:p>
-      <w:proofErr w:type="spellStart"/>
-      <w:r>
-        <w:t>MongoDB</w:t>
-      </w:r>
-      <w:proofErr w:type="spellEnd"/>
-      <w:r>
-        <w:t xml:space="preserve"> è un </w:t>
-      </w:r>
-      <w:proofErr w:type="spellStart"/>
-      <w:r>
-        <w:t>document</w:t>
-      </w:r>
-      <w:proofErr w:type="spellEnd"/>
-      <w:r>
-        <w:t>-store database</w:t>
-      </w:r>
-      <w:r>
-        <w:t>, open source e con una community estremamente attiva,</w:t>
-      </w:r>
-      <w:r>
-        <w:t xml:space="preserve"> che permette di esprimere attraverso la definizione dello schema anche relazioni tra oggetti, offrendo una gran varietà di </w:t>
-      </w:r>
-      <w:proofErr w:type="spellStart"/>
-      <w:r>
-        <w:t>query</w:t>
-      </w:r>
-      <w:proofErr w:type="spellEnd"/>
-      <w:r>
-        <w:t xml:space="preserve"> possibili per interrogare i documenti. </w:t>
-      </w:r>
-      <w:r>
-        <w:t xml:space="preserve">Data la sua natura, non supporta tuttavia le operazioni di join (eccetto </w:t>
-      </w:r>
-      <w:proofErr w:type="spellStart"/>
-      <w:r>
-        <w:t>lookup</w:t>
-      </w:r>
-      <w:proofErr w:type="spellEnd"/>
-      <w:r>
-        <w:t xml:space="preserve">), alle quali si può tuttavia ovviare con una apposita definizione dello schema e inserendo un certo grado di ridondanza. Le funzioni di aggregazione sono tuttavia implementate, attraverso il paradigma </w:t>
-      </w:r>
-      <w:proofErr w:type="spellStart"/>
-      <w:r>
-        <w:t>MapReduce</w:t>
-      </w:r>
-      <w:proofErr w:type="spellEnd"/>
-      <w:r>
-        <w:t>.</w:t>
-      </w:r>
-      <w:r>
-        <w:t xml:space="preserve"> </w:t>
-      </w:r>
-    </w:p>
-    <w:p>
-      <w:proofErr w:type="spellStart"/>
-      <w:r>
-        <w:lastRenderedPageBreak/>
-        <w:t>Mongo</w:t>
-      </w:r>
-      <w:proofErr w:type="spellEnd"/>
-      <w:r>
-        <w:t xml:space="preserve"> ha la possibilità di scalare orizzontalmente, dividendo il dataset in </w:t>
-      </w:r>
-      <w:proofErr w:type="spellStart"/>
-      <w:r>
-        <w:t>shard</w:t>
-      </w:r>
-      <w:proofErr w:type="spellEnd"/>
-      <w:r>
-        <w:t xml:space="preserve"> secondo un’</w:t>
-      </w:r>
-      <w:proofErr w:type="spellStart"/>
-      <w:r>
-        <w:t>arhcitettura</w:t>
-      </w:r>
-      <w:proofErr w:type="spellEnd"/>
-      <w:r>
-        <w:t xml:space="preserve"> master/slave. Prevede inoltre la possibilità di indicare un Replica set, ovvero un fattore di replicazione dei dati.</w:t>
-      </w:r>
-    </w:p>
-    <w:p>
-      <w:pPr>
-        <w:keepNext/>
-        <w:jc w:val="center"/>
-      </w:pPr>
+      <w:r>
+        <w:fldChar w:fldCharType="begin"/>
+      </w:r>
+      <w:r>
+        <w:instrText xml:space="preserve"> SEQ Figura \* ARABIC </w:instrText>
+      </w:r>
+      <w:r>
+        <w:fldChar w:fldCharType="separate"/>
+      </w:r>
       <w:r>
         <w:rPr>
           <w:noProof/>
         </w:rPr>
+        <w:t>1</w:t>
+      </w:r>
+      <w:r>
+        <w:fldChar w:fldCharType="end"/>
+      </w:r>
+      <w:r>
+        <w:t xml:space="preserve"> Architettura di MySQL Cluster</w:t>
+      </w:r>
+    </w:p>
+    <w:p>
+      <w:pPr>
+        <w:pStyle w:val="Titolo2"/>
+      </w:pPr>
+      <w:r>
+        <w:t>Sistemi NoSQL</w:t>
+      </w:r>
+    </w:p>
+    <w:p>
+      <w:pPr>
+        <w:pStyle w:val="Titolo3"/>
+      </w:pPr>
+      <w:r>
+        <w:t>MongoDB</w:t>
+      </w:r>
+    </w:p>
+    <w:p>
+      <w:r>
+        <w:t>MongoDB è un document-store database</w:t>
+      </w:r>
+      <w:r>
+        <w:t>, open source e con una community estremamente attiva,</w:t>
+      </w:r>
+      <w:r>
+        <w:t xml:space="preserve"> che permette di esprimere attraverso la definizione dello schema anche relazioni tra oggetti, offrendo una gran varietà di query possibili per interrogare i documenti. </w:t>
+      </w:r>
+      <w:r>
+        <w:t>Data la sua natura, non supporta tuttavia le operazioni di join (eccetto lookup), alle quali si può tuttavia ovviare con una apposita definizione dello schema e inserendo un certo grado di ridondanza. Le funzioni di aggregazione sono tuttavia implementate, attraverso il paradigma MapReduce.</w:t>
+      </w:r>
+      <w:r>
+        <w:t xml:space="preserve"> </w:t>
+      </w:r>
+    </w:p>
+    <w:p>
+      <w:r>
+        <w:lastRenderedPageBreak/>
+        <w:t>Mongo ha la possibilità di scalare orizzontalmente, dividendo il dataset in shard secondo un’arhcitettura master/slave. Prevede inoltre la possibilità di indicare un Replica set, ovvero un fattore di replicazione dei dati.</w:t>
+      </w:r>
+    </w:p>
+    <w:p>
+      <w:pPr>
+        <w:keepNext/>
+        <w:jc w:val="center"/>
+      </w:pPr>
+      <w:r>
         <w:drawing>
           <wp:inline distT="0" distB="0" distL="0" distR="0" wp14:anchorId="5B64EDF3" wp14:editId="4A0964FC">
             <wp:extent cx="2678246" cy="2190115"/>
@@ -1348,48 +1006,43 @@
       <w:r>
         <w:t xml:space="preserve">Figura </w:t>
       </w:r>
-      <w:fldSimple w:instr=" SEQ Figura \* ARABIC ">
-        <w:r>
-          <w:rPr>
-            <w:noProof/>
-          </w:rPr>
-          <w:t>2</w:t>
-        </w:r>
-      </w:fldSimple>
-      <w:r>
-        <w:t xml:space="preserve"> </w:t>
-      </w:r>
-      <w:proofErr w:type="spellStart"/>
-      <w:r>
-        <w:t>MongoDB</w:t>
-      </w:r>
-      <w:proofErr w:type="spellEnd"/>
-      <w:r>
-        <w:t xml:space="preserve"> Replica Set</w:t>
-      </w:r>
-    </w:p>
-    <w:p>
-      <w:r>
-        <w:t xml:space="preserve">Nonostante sia un sistema </w:t>
-      </w:r>
-      <w:proofErr w:type="spellStart"/>
-      <w:r>
-        <w:t>NoSQL</w:t>
-      </w:r>
-      <w:proofErr w:type="spellEnd"/>
-      <w:r>
-        <w:t xml:space="preserve">, </w:t>
-      </w:r>
-      <w:proofErr w:type="spellStart"/>
-      <w:r>
-        <w:t>Mongo</w:t>
-      </w:r>
-      <w:proofErr w:type="spellEnd"/>
-      <w:r>
-        <w:t xml:space="preserve"> ammette un certo livello di transazioni ACID,</w:t>
-      </w:r>
-      <w:r>
-        <w:t xml:space="preserve"> ovvero a livello di documento (anche se è in fase di sviluppo la consistenza a livello di collezione).</w:t>
+      <w:r>
+        <w:fldChar w:fldCharType="begin"/>
+      </w:r>
+      <w:r>
+        <w:instrText xml:space="preserve"> SEQ Figura \* ARABIC </w:instrText>
+      </w:r>
+      <w:r>
+        <w:fldChar w:fldCharType="separate"/>
+      </w:r>
+      <w:r>
+        <w:rPr>
+          <w:noProof/>
+        </w:rPr>
+        <w:t>2</w:t>
+      </w:r>
+      <w:r>
+        <w:fldChar w:fldCharType="end"/>
+      </w:r>
+      <w:r>
+        <w:t xml:space="preserve"> MongoDB Replica Set</w:t>
+      </w:r>
+    </w:p>
+    <w:p>
+      <w:r>
+        <w:t>Nonostante sia un sistema NoSQL, Mongo ammette un certo livello di transazioni ACID,</w:t>
+      </w:r>
+      <w:r>
+        <w:t xml:space="preserve"> ovvero a livello di documento </w:t>
+      </w:r>
+      <w:r>
+        <w:t xml:space="preserve">(anche se </w:t>
+      </w:r>
+      <w:r>
+        <w:t>è in fase di sviluppo la consistenza a</w:t>
+      </w:r>
+      <w:r>
+        <w:t xml:space="preserve"> livello di collezione).</w:t>
       </w:r>
     </w:p>
     <w:p>
@@ -1407,42 +1060,13 @@
       </w:r>
     </w:p>
     <w:p>
-      <w:proofErr w:type="spellStart"/>
-      <w:r>
-        <w:t>Redis</w:t>
-      </w:r>
-      <w:proofErr w:type="spellEnd"/>
-      <w:r>
-        <w:t xml:space="preserve"> è un particolarissimo database in-</w:t>
-      </w:r>
-      <w:proofErr w:type="spellStart"/>
-      <w:r>
-        <w:t>memory</w:t>
-      </w:r>
-      <w:proofErr w:type="spellEnd"/>
-      <w:r>
-        <w:t xml:space="preserve"> che opera su coppie </w:t>
-      </w:r>
-      <w:proofErr w:type="spellStart"/>
-      <w:r>
-        <w:t>key-value</w:t>
-      </w:r>
-      <w:proofErr w:type="spellEnd"/>
-      <w:r>
-        <w:t xml:space="preserve">. Permette all’occorrenza di persistere i dati in memoria secondaria. </w:t>
-      </w:r>
-    </w:p>
-    <w:p>
-      <w:r>
-        <w:t xml:space="preserve">Per via della particolare architettura, </w:t>
-      </w:r>
-      <w:proofErr w:type="spellStart"/>
-      <w:r>
-        <w:t>Redis</w:t>
-      </w:r>
-      <w:proofErr w:type="spellEnd"/>
-      <w:r>
-        <w:t xml:space="preserve"> non ammette parecchie </w:t>
+      <w:r>
+        <w:t xml:space="preserve">Redis è un particolarissimo database in-memory che opera su coppie key-value. Permette all’occorrenza di persistere i dati in memoria secondaria. </w:t>
+      </w:r>
+    </w:p>
+    <w:p>
+      <w:r>
+        <w:t xml:space="preserve">Per via della particolare architettura, Redis non ammette parecchie </w:t>
       </w:r>
       <w:r>
         <w:t xml:space="preserve">delle </w:t>
@@ -1471,50 +1095,10 @@
         <w:t>Esiste una versione cluster</w:t>
       </w:r>
       <w:r>
-        <w:t xml:space="preserve"> (</w:t>
-      </w:r>
-      <w:proofErr w:type="spellStart"/>
-      <w:r>
-        <w:t>sharding</w:t>
-      </w:r>
-      <w:proofErr w:type="spellEnd"/>
-      <w:r>
-        <w:t>)</w:t>
-      </w:r>
-      <w:r>
-        <w:t xml:space="preserve"> di </w:t>
-      </w:r>
-      <w:proofErr w:type="spellStart"/>
-      <w:r>
-        <w:t>Redis</w:t>
-      </w:r>
-      <w:proofErr w:type="spellEnd"/>
-      <w:r>
-        <w:t>, che può scalare fino a 1000 nodi, ma porta con sé una forte limitazione perché non supporta le operazioni multi-</w:t>
-      </w:r>
-      <w:proofErr w:type="spellStart"/>
-      <w:r>
-        <w:t>key</w:t>
-      </w:r>
-      <w:proofErr w:type="spellEnd"/>
-      <w:r>
-        <w:t>, ma solo le operazioni single-</w:t>
-      </w:r>
-      <w:proofErr w:type="spellStart"/>
-      <w:r>
-        <w:t>key</w:t>
-      </w:r>
-      <w:proofErr w:type="spellEnd"/>
-      <w:r>
-        <w:t>. Ciò è dovuto all’architettura in-</w:t>
-      </w:r>
-      <w:proofErr w:type="spellStart"/>
-      <w:r>
-        <w:t>memory</w:t>
-      </w:r>
-      <w:proofErr w:type="spellEnd"/>
-      <w:r>
-        <w:t xml:space="preserve"> del</w:t>
+        <w:t xml:space="preserve"> (sharding)</w:t>
+      </w:r>
+      <w:r>
+        <w:t xml:space="preserve"> di Redis, che può scalare fino a 1000 nodi, ma porta con sé una forte limitazione perché non supporta le operazioni multi-key, ma solo le operazioni single-key. Ciò è dovuto all’architettura in-memory del</w:t>
       </w:r>
       <w:r>
         <w:t xml:space="preserve"> </w:t>
@@ -1525,37 +1109,13 @@
     </w:p>
     <w:p>
       <w:r>
-        <w:t xml:space="preserve">La replicazione è ottenuta attraverso l’architettura master/slave con un meccanismo </w:t>
-      </w:r>
-      <w:proofErr w:type="spellStart"/>
-      <w:r>
-        <w:t>publisher</w:t>
-      </w:r>
-      <w:proofErr w:type="spellEnd"/>
-      <w:r>
-        <w:t>/</w:t>
-      </w:r>
-      <w:proofErr w:type="spellStart"/>
-      <w:r>
-        <w:t>subscriber</w:t>
-      </w:r>
-      <w:proofErr w:type="spellEnd"/>
-      <w:r>
-        <w:t xml:space="preserve">, e può essere sviluppata su più livelli, permettendo ad </w:t>
-      </w:r>
-      <w:proofErr w:type="gramStart"/>
-      <w:r>
-        <w:t>uno</w:t>
+        <w:t>La replicazione è ottenuta attraverso l’architettura master/slave con un meccanismo publisher/subscriber, e può essere sviluppata su più livelli, permettendo ad uno</w:t>
       </w:r>
       <w:r>
         <w:t xml:space="preserve"> </w:t>
       </w:r>
       <w:r>
-        <w:t>slave</w:t>
-      </w:r>
-      <w:proofErr w:type="gramEnd"/>
-      <w:r>
-        <w:t xml:space="preserve"> di e</w:t>
+        <w:t>slave di e</w:t>
       </w:r>
       <w:r>
         <w:t>ssere master di un altro slave.</w:t>
@@ -1563,26 +1123,10 @@
     </w:p>
     <w:p>
       <w:r>
-        <w:t xml:space="preserve">Nonostante le limitazioni, </w:t>
-      </w:r>
-      <w:proofErr w:type="spellStart"/>
-      <w:r>
-        <w:t>Redis</w:t>
-      </w:r>
-      <w:proofErr w:type="spellEnd"/>
-      <w:r>
-        <w:t xml:space="preserve"> trova ampio uso in particolari casi d’uso</w:t>
-      </w:r>
-      <w:r>
-        <w:t xml:space="preserve">, ad esempio implementazioni di code o </w:t>
-      </w:r>
-      <w:proofErr w:type="spellStart"/>
-      <w:r>
-        <w:t>caching</w:t>
-      </w:r>
-      <w:proofErr w:type="spellEnd"/>
-      <w:r>
-        <w:t>,</w:t>
+        <w:t>Nonostante le limitazioni, Redis trova ampio uso in particolari casi d’uso</w:t>
+      </w:r>
+      <w:r>
+        <w:t>, ad esempio implementazioni di code o caching,</w:t>
       </w:r>
       <w:r>
         <w:t xml:space="preserve"> e proprio grazie a queste limitazioni offre prestazioni elevatissime</w:t>
@@ -1604,15 +1148,7 @@
     </w:p>
     <w:p>
       <w:r>
-        <w:t xml:space="preserve">Neo4j è un </w:t>
-      </w:r>
-      <w:proofErr w:type="spellStart"/>
-      <w:r>
-        <w:t>graph</w:t>
-      </w:r>
-      <w:proofErr w:type="spellEnd"/>
-      <w:r>
-        <w:t xml:space="preserve"> database</w:t>
+        <w:t>Neo4j è un graph database</w:t>
       </w:r>
       <w:r>
         <w:t xml:space="preserve"> e</w:t>
@@ -1624,183 +1160,73 @@
     <w:p>
       <w:r>
         <w:lastRenderedPageBreak/>
-        <w:t xml:space="preserve">Nella versione cluster, l’architettura è di tipo master/slave </w:t>
-      </w:r>
-      <w:proofErr w:type="spellStart"/>
-      <w:r>
-        <w:t>shared-nothing</w:t>
-      </w:r>
-      <w:proofErr w:type="spellEnd"/>
+        <w:t>Nella versione cluster, l’architettura è di tipo master/slave shared-nothing</w:t>
+      </w:r>
       <w:r>
         <w:t xml:space="preserve"> con replicazione totale</w:t>
       </w:r>
       <w:r>
-        <w:t xml:space="preserve">. Le letture vengono distribuite sui nodi da un </w:t>
-      </w:r>
-      <w:proofErr w:type="spellStart"/>
-      <w:r>
-        <w:t>loa</w:t>
-      </w:r>
-      <w:r>
-        <w:t>d</w:t>
-      </w:r>
-      <w:proofErr w:type="spellEnd"/>
-      <w:r>
-        <w:t xml:space="preserve"> </w:t>
-      </w:r>
-      <w:proofErr w:type="spellStart"/>
-      <w:r>
-        <w:t>balancer</w:t>
-      </w:r>
-      <w:proofErr w:type="spellEnd"/>
-      <w:r>
-        <w:t xml:space="preserve">, mentre il master è l’unico nodo adibito alle letture. Sebbene il dataset non sia distribuito ma replicato sui nodi, la struttura a grafo permette di sfruttare principi di località dei nodi adiacenti. </w:t>
+        <w:t>. Le letture vengono distribuite sui nodi da un loa</w:t>
+      </w:r>
+      <w:r>
+        <w:t xml:space="preserve">d balancer, mentre il master è l’unico nodo adibito alle letture. Sebbene il dataset non sia distribuito ma replicato sui nodi, la struttura a grafo permette di sfruttare principi di località dei nodi adiacenti. </w:t>
       </w:r>
       <w:r>
         <w:br/>
-        <w:t xml:space="preserve">La tolleranza ai </w:t>
-      </w:r>
-      <w:proofErr w:type="spellStart"/>
-      <w:r>
-        <w:t>failure</w:t>
-      </w:r>
-      <w:proofErr w:type="spellEnd"/>
-      <w:r>
-        <w:t xml:space="preserve"> è garantita dalla ridondanza dei nodi, e nel caso del fault di un nodo master questo viene sostituito da un nodo slave attraverso un meccanismo di elezione.</w:t>
+        <w:t>La tolleranza ai failure è garantita dalla ridondanza dei nodi, e nel caso del fault di un nodo master questo viene sostituito da un nodo slave attraverso un meccanismo di elezione.</w:t>
       </w:r>
     </w:p>
     <w:p>
       <w:pPr>
         <w:pStyle w:val="Titolo3"/>
       </w:pPr>
-      <w:proofErr w:type="spellStart"/>
       <w:r>
         <w:t>OrientDB</w:t>
       </w:r>
-      <w:proofErr w:type="spellEnd"/>
-    </w:p>
-    <w:p>
-      <w:proofErr w:type="spellStart"/>
-      <w:r>
-        <w:t>OrientDB</w:t>
-      </w:r>
-      <w:proofErr w:type="spellEnd"/>
-      <w:r>
-        <w:t xml:space="preserve"> è un database </w:t>
-      </w:r>
-      <w:proofErr w:type="spellStart"/>
-      <w:r>
-        <w:t>multimodello</w:t>
-      </w:r>
-      <w:proofErr w:type="spellEnd"/>
-      <w:r>
-        <w:t xml:space="preserve">: supporta grafi, documenti, oggetti e coppie </w:t>
-      </w:r>
-      <w:proofErr w:type="spellStart"/>
-      <w:r>
-        <w:t>key-value</w:t>
-      </w:r>
-      <w:proofErr w:type="spellEnd"/>
-      <w:r>
-        <w:t>, può essere schema-</w:t>
-      </w:r>
-      <w:proofErr w:type="spellStart"/>
-      <w:r>
-        <w:t>less</w:t>
-      </w:r>
-      <w:proofErr w:type="spellEnd"/>
+    </w:p>
+    <w:p>
+      <w:r>
+        <w:t>OrientDB è un database multimodello: supporta grafi, documenti, oggetti e coppie key-value, può essere schema-less, mixed-schema e schema-full. Garantisce l’acidità delle transazioni. I dataset relazionali vengono rappresentati esclusivamente attraverso la struttura a grafo, per la quale esistono ottimizzazioni nella navigazione.</w:t>
+      </w:r>
+      <w:r>
+        <w:t xml:space="preserve"> Non è un DBMS scelto solitamente per le performance ma per le funzionalità speciali che offre (ad esempio notifiche push) e la generalità del modello. </w:t>
+      </w:r>
+    </w:p>
+    <w:p>
+      <w:r>
+        <w:t>Le operazioni del nostro esperimento sono tutte supportate ad eccezione del join: il dataset preso in esame è composto di una singola tabella</w:t>
+      </w:r>
+      <w:r>
+        <w:t xml:space="preserve"> che non contiene vincoli di integrità referenziale</w:t>
+      </w:r>
       <w:r>
         <w:t xml:space="preserve">, </w:t>
       </w:r>
-      <w:proofErr w:type="spellStart"/>
-      <w:r>
-        <w:t>mixed</w:t>
-      </w:r>
-      <w:proofErr w:type="spellEnd"/>
-      <w:r>
-        <w:t>-schema e schema-full. Garantisce l’acidità delle transazioni. I dataset relazionali vengono rappresentati esclusivamente attraverso la struttura a grafo, per la quale esistono ottimizzazioni nella navigazione.</w:t>
-      </w:r>
-      <w:r>
-        <w:t xml:space="preserve"> Non è un DBMS scelto solitamente per le performance ma per le funzionalità speciali che offre (ad esempio notifiche </w:t>
-      </w:r>
-      <w:proofErr w:type="spellStart"/>
-      <w:r>
-        <w:t>push</w:t>
-      </w:r>
-      <w:proofErr w:type="spellEnd"/>
-      <w:r>
-        <w:t xml:space="preserve">) e la generalità del modello. </w:t>
-      </w:r>
-    </w:p>
-    <w:p>
-      <w:r>
-        <w:t>Le operazioni del nostro esperimento sono tutte supportate ad eccezione del join: il dataset preso in esame è composto di una singola tabella</w:t>
-      </w:r>
-      <w:r>
-        <w:t xml:space="preserve"> che non contiene vincoli di integrità referenziale</w:t>
+      <w:r>
+        <w:t xml:space="preserve">per cui </w:t>
+      </w:r>
+      <w:r>
+        <w:t xml:space="preserve">nella traduzione in grafo </w:t>
+      </w:r>
+      <w:r>
+        <w:t>Orientdb ottimizza non introducendo autoarchi (come invece è stato possibile fare in neo4j).</w:t>
+      </w:r>
+    </w:p>
+    <w:p>
+      <w:r>
+        <w:t>L’architettura del cluster è di tipo multi-master, con un meccanismo di auto discover tramite messaggi broadcast per far partecipare i server al cluster. All’interno del singolo cluster ogni nodo è un master, ovvero contiene una replica dei dati ed è perciò indipendente. Ad un livello superiore si possono definire più cluster indipendenti</w:t>
+      </w:r>
+      <w:r>
+        <w:t xml:space="preserve"> in sharding</w:t>
       </w:r>
       <w:r>
         <w:t xml:space="preserve">, </w:t>
       </w:r>
       <w:r>
-        <w:t xml:space="preserve">per cui </w:t>
-      </w:r>
-      <w:r>
-        <w:t xml:space="preserve">nella traduzione in grafo </w:t>
-      </w:r>
-      <w:proofErr w:type="spellStart"/>
-      <w:r>
-        <w:t>Orientdb</w:t>
-      </w:r>
-      <w:proofErr w:type="spellEnd"/>
-      <w:r>
-        <w:t xml:space="preserve"> ottimizza non introducendo </w:t>
-      </w:r>
-      <w:proofErr w:type="spellStart"/>
-      <w:r>
-        <w:t>autoarchi</w:t>
-      </w:r>
-      <w:proofErr w:type="spellEnd"/>
-      <w:r>
-        <w:t xml:space="preserve"> (come invece è stato possibile fare in neo4j).</w:t>
-      </w:r>
-    </w:p>
-    <w:p>
-      <w:r>
-        <w:t xml:space="preserve">L’architettura del cluster è di tipo multi-master, con un meccanismo di auto </w:t>
-      </w:r>
-      <w:proofErr w:type="spellStart"/>
-      <w:r>
-        <w:t>discover</w:t>
-      </w:r>
-      <w:proofErr w:type="spellEnd"/>
-      <w:r>
-        <w:t xml:space="preserve"> tramite messaggi broadcast per far partecipare i server al cluster. All’interno del singolo cluster ogni nodo è un master, ovvero contiene una replica dei dati ed è perciò indipendente. Ad un livello superiore si possono definire più cluster indipendenti</w:t>
-      </w:r>
-      <w:r>
-        <w:t xml:space="preserve"> in </w:t>
-      </w:r>
-      <w:proofErr w:type="spellStart"/>
-      <w:r>
-        <w:t>sharding</w:t>
-      </w:r>
-      <w:proofErr w:type="spellEnd"/>
-      <w:r>
-        <w:t xml:space="preserve">, </w:t>
-      </w:r>
-      <w:r>
         <w:t xml:space="preserve">ovvero in </w:t>
       </w:r>
       <w:r>
-        <w:t xml:space="preserve">ogni cluster abbiamo uno </w:t>
-      </w:r>
-      <w:proofErr w:type="spellStart"/>
-      <w:r>
-        <w:t>shard</w:t>
-      </w:r>
-      <w:proofErr w:type="spellEnd"/>
-      <w:r>
-        <w:t xml:space="preserve"> di una</w:t>
+        <w:t>ogni cluster abbiamo uno shard di una</w:t>
       </w:r>
       <w:r>
         <w:t xml:space="preserve"> classe di oggetti (ogni classe </w:t>
@@ -1879,153 +1305,54 @@
       <w:r>
         <w:t xml:space="preserve">Figura </w:t>
       </w:r>
-      <w:fldSimple w:instr=" SEQ Figura \* ARABIC ">
-        <w:r>
-          <w:rPr>
-            <w:noProof/>
-          </w:rPr>
-          <w:t>3</w:t>
-        </w:r>
-      </w:fldSimple>
+      <w:r>
+        <w:fldChar w:fldCharType="begin"/>
+      </w:r>
+      <w:r>
+        <w:instrText xml:space="preserve"> SEQ Figura \* ARABIC </w:instrText>
+      </w:r>
+      <w:r>
+        <w:fldChar w:fldCharType="separate"/>
+      </w:r>
+      <w:r>
+        <w:rPr>
+          <w:noProof/>
+        </w:rPr>
+        <w:t>3</w:t>
+      </w:r>
+      <w:r>
+        <w:fldChar w:fldCharType="end"/>
+      </w:r>
+      <w:r>
+        <w:t xml:space="preserve"> OrientDB Cluster sharding</w:t>
+      </w:r>
+    </w:p>
+    <w:p>
+      <w:pPr>
+        <w:pStyle w:val="Titolo3"/>
+      </w:pPr>
+      <w:r>
+        <w:t>Cassandra</w:t>
+      </w:r>
+    </w:p>
+    <w:p>
+      <w:r>
+        <w:t xml:space="preserve">Cassandra </w:t>
+      </w:r>
+      <w:r>
+        <w:t>offre un</w:t>
+      </w:r>
       <w:r>
         <w:t xml:space="preserve"> </w:t>
       </w:r>
-      <w:proofErr w:type="spellStart"/>
-      <w:r>
-        <w:t>OrientDB</w:t>
-      </w:r>
-      <w:proofErr w:type="spellEnd"/>
-      <w:r>
-        <w:t xml:space="preserve"> Cluster </w:t>
-      </w:r>
-      <w:proofErr w:type="spellStart"/>
-      <w:r>
-        <w:t>sharding</w:t>
-      </w:r>
-      <w:proofErr w:type="spellEnd"/>
-    </w:p>
-    <w:p>
-      <w:pPr>
-        <w:pStyle w:val="Titolo3"/>
-      </w:pPr>
-      <w:r>
-        <w:t>Cassandra</w:t>
-      </w:r>
-    </w:p>
-    <w:p>
-      <w:r>
-        <w:t xml:space="preserve">Cassandra </w:t>
-      </w:r>
-      <w:r>
-        <w:t xml:space="preserve">offre </w:t>
-      </w:r>
-      <w:proofErr w:type="gramStart"/>
-      <w:r>
-        <w:t>un</w:t>
-      </w:r>
-      <w:r>
-        <w:t xml:space="preserve"> </w:t>
-      </w:r>
-      <w:r>
-        <w:t>data</w:t>
-      </w:r>
-      <w:proofErr w:type="gramEnd"/>
-      <w:r>
-        <w:t xml:space="preserve"> model ibrido tra </w:t>
-      </w:r>
-      <w:proofErr w:type="spellStart"/>
-      <w:r>
-        <w:t>key-value</w:t>
-      </w:r>
-      <w:proofErr w:type="spellEnd"/>
-      <w:r>
-        <w:t xml:space="preserve"> e </w:t>
-      </w:r>
-      <w:proofErr w:type="spellStart"/>
-      <w:r>
-        <w:t>column-based</w:t>
-      </w:r>
-      <w:proofErr w:type="spellEnd"/>
-      <w:r>
-        <w:t xml:space="preserve">. I </w:t>
-      </w:r>
-      <w:proofErr w:type="spellStart"/>
-      <w:r>
-        <w:t>records</w:t>
-      </w:r>
-      <w:proofErr w:type="spellEnd"/>
-      <w:r>
-        <w:t xml:space="preserve"> sono identificati da </w:t>
-      </w:r>
-      <w:proofErr w:type="spellStart"/>
-      <w:r>
-        <w:t>row</w:t>
-      </w:r>
-      <w:proofErr w:type="spellEnd"/>
-      <w:r>
-        <w:t xml:space="preserve">, che vengono organizzati in “tabelle” dette </w:t>
-      </w:r>
-      <w:proofErr w:type="spellStart"/>
-      <w:r>
-        <w:t>column</w:t>
-      </w:r>
-      <w:proofErr w:type="spellEnd"/>
-      <w:r>
-        <w:t xml:space="preserve">-family. Ogni </w:t>
-      </w:r>
-      <w:proofErr w:type="spellStart"/>
-      <w:r>
-        <w:t>row</w:t>
-      </w:r>
-      <w:proofErr w:type="spellEnd"/>
-      <w:r>
-        <w:t xml:space="preserve"> ha una </w:t>
-      </w:r>
-      <w:proofErr w:type="spellStart"/>
-      <w:r>
-        <w:t>primary</w:t>
-      </w:r>
-      <w:proofErr w:type="spellEnd"/>
-      <w:r>
-        <w:t xml:space="preserve"> </w:t>
-      </w:r>
-      <w:proofErr w:type="spellStart"/>
-      <w:r>
-        <w:t>key</w:t>
-      </w:r>
-      <w:proofErr w:type="spellEnd"/>
-      <w:r>
-        <w:t xml:space="preserve"> composta, e una parte di esse è la </w:t>
-      </w:r>
-      <w:proofErr w:type="spellStart"/>
-      <w:r>
-        <w:t>partition</w:t>
-      </w:r>
-      <w:proofErr w:type="spellEnd"/>
-      <w:r>
-        <w:t xml:space="preserve"> </w:t>
-      </w:r>
-      <w:proofErr w:type="spellStart"/>
-      <w:r>
-        <w:t>key</w:t>
-      </w:r>
-      <w:proofErr w:type="spellEnd"/>
-      <w:r>
-        <w:t>, che viene utilizzata per la distribuzione su cluster.</w:t>
+      <w:r>
+        <w:t>data model ibrido tra key-value e column-based. I records sono identificati da row, che vengono organizzati in “tabelle” dette column-family. Ogni row ha una primary key composta, e una parte di esse è la partition key, che viene utilizzata per la distribuzione su cluster.</w:t>
       </w:r>
     </w:p>
     <w:p>
       <w:r>
         <w:lastRenderedPageBreak/>
-        <w:t xml:space="preserve">Le operazioni supportate sono tutte quelle previste dal nostro esperimento, ad eccezione del join che non è compatibile con il modello di Cassandra: si suggerisce infatti di ridondare e </w:t>
-      </w:r>
-      <w:proofErr w:type="spellStart"/>
-      <w:r>
-        <w:t>denormalizzare</w:t>
-      </w:r>
-      <w:proofErr w:type="spellEnd"/>
-      <w:r>
-        <w:t xml:space="preserve"> l’informazione.</w:t>
+        <w:t>Le operazioni supportate sono tutte quelle previste dal nostro esperimento, ad eccezione del join che non è compatibile con il modello di Cassandra: si suggerisce infatti di ridondare e denormalizzare l’informazione.</w:t>
       </w:r>
     </w:p>
     <w:p>
@@ -2039,44 +1366,12 @@
         <w:t xml:space="preserve"> esaurisce </w:t>
       </w:r>
       <w:r>
-        <w:t xml:space="preserve">inviandola al nodo più adatto, per bilanciamento di carico o per data di aggiornamento. Se un nodo si trova con dati non aggiornati, viene eseguita una operazione detta </w:t>
-      </w:r>
-      <w:proofErr w:type="spellStart"/>
-      <w:r>
-        <w:t>read</w:t>
-      </w:r>
-      <w:proofErr w:type="spellEnd"/>
-      <w:r>
-        <w:t xml:space="preserve"> </w:t>
-      </w:r>
-      <w:proofErr w:type="spellStart"/>
-      <w:r>
-        <w:t>repair</w:t>
-      </w:r>
-      <w:proofErr w:type="spellEnd"/>
-      <w:r>
-        <w:t xml:space="preserve"> ed il dato viene aggiornato alla versione più recente. </w:t>
-      </w:r>
-    </w:p>
-    <w:p>
-      <w:r>
-        <w:t xml:space="preserve">La struttura non ha single point of </w:t>
-      </w:r>
-      <w:proofErr w:type="spellStart"/>
-      <w:r>
-        <w:t>failure</w:t>
-      </w:r>
-      <w:proofErr w:type="spellEnd"/>
-      <w:r>
-        <w:t xml:space="preserve">, ed eventuali problemi o fault vengono rilevati attraverso il gossip </w:t>
-      </w:r>
-      <w:proofErr w:type="spellStart"/>
-      <w:r>
-        <w:t>protocol</w:t>
-      </w:r>
-      <w:proofErr w:type="spellEnd"/>
-      <w:r>
-        <w:t>.</w:t>
+        <w:t xml:space="preserve">inviandola al nodo più adatto, per bilanciamento di carico o per data di aggiornamento. Se un nodo si trova con dati non aggiornati, viene eseguita una operazione detta read repair ed il dato viene aggiornato alla versione più recente. </w:t>
+      </w:r>
+    </w:p>
+    <w:p>
+      <w:r>
+        <w:t>La struttura non ha single point of failure, ed eventuali problemi o fault vengono rilevati attraverso il gossip protocol.</w:t>
       </w:r>
     </w:p>
     <w:p>
@@ -2146,76 +1441,53 @@
       <w:r>
         <w:t xml:space="preserve">Figura </w:t>
       </w:r>
-      <w:fldSimple w:instr=" SEQ Figura \* ARABIC ">
-        <w:r>
-          <w:rPr>
-            <w:noProof/>
-          </w:rPr>
-          <w:t>4</w:t>
-        </w:r>
-      </w:fldSimple>
-      <w:r>
-        <w:t xml:space="preserve"> Cassandra cluster </w:t>
-      </w:r>
-      <w:proofErr w:type="spellStart"/>
-      <w:r>
-        <w:t>architecture</w:t>
-      </w:r>
-      <w:proofErr w:type="spellEnd"/>
+      <w:r>
+        <w:fldChar w:fldCharType="begin"/>
+      </w:r>
+      <w:r>
+        <w:instrText xml:space="preserve"> SEQ Figura \* ARABIC </w:instrText>
+      </w:r>
+      <w:r>
+        <w:fldChar w:fldCharType="separate"/>
+      </w:r>
+      <w:r>
+        <w:rPr>
+          <w:noProof/>
+        </w:rPr>
+        <w:t>4</w:t>
+      </w:r>
+      <w:r>
+        <w:fldChar w:fldCharType="end"/>
+      </w:r>
+      <w:r>
+        <w:t xml:space="preserve"> Cassandra cluster architecture</w:t>
+      </w:r>
     </w:p>
     <w:p>
       <w:pPr>
         <w:pStyle w:val="Titolo2"/>
       </w:pPr>
       <w:r>
-        <w:t xml:space="preserve">Sistemi </w:t>
-      </w:r>
-      <w:proofErr w:type="spellStart"/>
-      <w:r>
-        <w:t>NewSQL</w:t>
-      </w:r>
-      <w:proofErr w:type="spellEnd"/>
+        <w:t>Sistemi NewSQL</w:t>
+      </w:r>
     </w:p>
     <w:p>
       <w:pPr>
         <w:pStyle w:val="Titolo3"/>
       </w:pPr>
-      <w:proofErr w:type="spellStart"/>
       <w:r>
         <w:t>MemSQL</w:t>
       </w:r>
-      <w:proofErr w:type="spellEnd"/>
-    </w:p>
-    <w:p>
-      <w:proofErr w:type="spellStart"/>
-      <w:r>
-        <w:t>MemSQL</w:t>
-      </w:r>
-      <w:proofErr w:type="spellEnd"/>
-      <w:r>
-        <w:t xml:space="preserve"> è un database relazione in-</w:t>
-      </w:r>
-      <w:proofErr w:type="spellStart"/>
-      <w:r>
-        <w:t>memory</w:t>
-      </w:r>
-      <w:proofErr w:type="spellEnd"/>
-      <w:r>
-        <w:t xml:space="preserve"> </w:t>
+    </w:p>
+    <w:p>
+      <w:r>
+        <w:t xml:space="preserve">MemSQL è un database relazione in-memory </w:t>
       </w:r>
       <w:r>
         <w:t>distribuito</w:t>
       </w:r>
       <w:r>
-        <w:t xml:space="preserve"> basato su MySQL (ne condivide la </w:t>
-      </w:r>
-      <w:proofErr w:type="spellStart"/>
-      <w:r>
-        <w:t>shell</w:t>
-      </w:r>
-      <w:proofErr w:type="spellEnd"/>
-      <w:r>
-        <w:t xml:space="preserve"> e l’interfaccia ad alto livello)</w:t>
+        <w:t xml:space="preserve"> basato su MySQL (ne condivide la shell e l’interfaccia ad alto livello)</w:t>
       </w:r>
       <w:r>
         <w:t>. Essendo relazionale, supporta tutte le operazioni del nostro esperimento.</w:t>
@@ -2223,187 +1495,14 @@
     </w:p>
     <w:p>
       <w:r>
-        <w:t xml:space="preserve">L’architettura del cluster è di tipo </w:t>
-      </w:r>
-      <w:proofErr w:type="spellStart"/>
-      <w:r>
-        <w:t>shared-nothing</w:t>
-      </w:r>
-      <w:proofErr w:type="spellEnd"/>
-      <w:r>
-        <w:t xml:space="preserve"> con </w:t>
-      </w:r>
-      <w:proofErr w:type="spellStart"/>
-      <w:r>
-        <w:t>sharding</w:t>
-      </w:r>
-      <w:proofErr w:type="spellEnd"/>
-      <w:r>
-        <w:t xml:space="preserve"> del dataset sui nodi. I nodi del cluster possono essere di due tipi: </w:t>
-      </w:r>
-      <w:proofErr w:type="spellStart"/>
-      <w:r>
-        <w:t>aggregator</w:t>
-      </w:r>
-      <w:proofErr w:type="spellEnd"/>
-      <w:r>
-        <w:t xml:space="preserve"> </w:t>
-      </w:r>
-      <w:proofErr w:type="spellStart"/>
-      <w:r>
-        <w:t>nodes</w:t>
-      </w:r>
-      <w:proofErr w:type="spellEnd"/>
-      <w:r>
-        <w:t xml:space="preserve"> e </w:t>
-      </w:r>
-      <w:proofErr w:type="spellStart"/>
-      <w:r>
-        <w:t>leaf</w:t>
-      </w:r>
-      <w:proofErr w:type="spellEnd"/>
-      <w:r>
-        <w:t xml:space="preserve"> </w:t>
-      </w:r>
-      <w:proofErr w:type="spellStart"/>
-      <w:r>
-        <w:t>nodes</w:t>
-      </w:r>
-      <w:proofErr w:type="spellEnd"/>
-      <w:r>
-        <w:t xml:space="preserve">. Gli </w:t>
-      </w:r>
-      <w:proofErr w:type="spellStart"/>
-      <w:r>
-        <w:t>aggregator</w:t>
-      </w:r>
-      <w:proofErr w:type="spellEnd"/>
-      <w:r>
-        <w:t xml:space="preserve"> </w:t>
-      </w:r>
-      <w:proofErr w:type="spellStart"/>
-      <w:r>
-        <w:t>nodes</w:t>
-      </w:r>
-      <w:proofErr w:type="spellEnd"/>
-      <w:r>
-        <w:t xml:space="preserve"> sono i nodi che ricevono le richieste dal client e conoscono la distribuzione sul resto del cluster, per cui inviano le richieste ai </w:t>
-      </w:r>
-      <w:proofErr w:type="spellStart"/>
-      <w:r>
-        <w:t>leaf</w:t>
-      </w:r>
-      <w:proofErr w:type="spellEnd"/>
-      <w:r>
-        <w:t xml:space="preserve"> </w:t>
-      </w:r>
-      <w:proofErr w:type="spellStart"/>
-      <w:r>
-        <w:t>nodes</w:t>
-      </w:r>
-      <w:proofErr w:type="spellEnd"/>
-      <w:r>
-        <w:t xml:space="preserve"> in maniera opportuna. I </w:t>
-      </w:r>
-      <w:proofErr w:type="spellStart"/>
-      <w:r>
-        <w:t>leaf</w:t>
-      </w:r>
-      <w:proofErr w:type="spellEnd"/>
-      <w:r>
-        <w:t xml:space="preserve"> </w:t>
-      </w:r>
-      <w:proofErr w:type="spellStart"/>
-      <w:r>
-        <w:t>nodes</w:t>
-      </w:r>
-      <w:proofErr w:type="spellEnd"/>
-      <w:r>
-        <w:t xml:space="preserve"> sono i nodi che contengono effettivamente gli </w:t>
-      </w:r>
-      <w:proofErr w:type="spellStart"/>
-      <w:r>
-        <w:t>shard</w:t>
-      </w:r>
-      <w:proofErr w:type="spellEnd"/>
-      <w:r>
-        <w:t xml:space="preserve"> del database, e possono rispondere alle richieste. Le risposte dei diversi </w:t>
-      </w:r>
-      <w:proofErr w:type="spellStart"/>
-      <w:r>
-        <w:t>leaf</w:t>
-      </w:r>
-      <w:proofErr w:type="spellEnd"/>
-      <w:r>
-        <w:t xml:space="preserve"> </w:t>
-      </w:r>
-      <w:proofErr w:type="spellStart"/>
-      <w:r>
-        <w:t>nodes</w:t>
-      </w:r>
-      <w:proofErr w:type="spellEnd"/>
-      <w:r>
-        <w:t xml:space="preserve"> vengono raccolte ed aggregate dagli </w:t>
-      </w:r>
-      <w:proofErr w:type="spellStart"/>
-      <w:r>
-        <w:t>aggregator</w:t>
-      </w:r>
-      <w:proofErr w:type="spellEnd"/>
-      <w:r>
-        <w:t xml:space="preserve"> </w:t>
-      </w:r>
-      <w:proofErr w:type="spellStart"/>
-      <w:r>
-        <w:t>nodes</w:t>
-      </w:r>
-      <w:proofErr w:type="spellEnd"/>
-      <w:r>
-        <w:t xml:space="preserve">.  </w:t>
+        <w:t>L’architettura del cluster è di tipo shared-nothing con sharding del dataset sui nodi. I nodi del cluster possono essere di due tipi: aggregator nodes e leaf nodes. Gli aggregator nodes sono i nodi che ricevono le richieste dal client e conoscono la distribuzione sul resto del cluster, per cui inviano le richieste ai leaf nodes in maniera opportuna. I leaf nodes sono i nodi che contengono effettivamente gli shard del database, e possono rispondere alle richieste. Le risposte dei diversi leaf nodes</w:t>
+      </w:r>
+      <w:r>
+        <w:t xml:space="preserve"> vengono raccolte ed aggregate dagli aggregator nodes.  </w:t>
       </w:r>
       <w:r>
         <w:br/>
-        <w:t xml:space="preserve">Data la struttura, non abbiamo single point of </w:t>
-      </w:r>
-      <w:proofErr w:type="spellStart"/>
-      <w:r>
-        <w:t>failure</w:t>
-      </w:r>
-      <w:proofErr w:type="spellEnd"/>
-      <w:r>
-        <w:t xml:space="preserve">, in quanto si può introdurre un fattore di replicazione sia sugli </w:t>
-      </w:r>
-      <w:proofErr w:type="spellStart"/>
-      <w:r>
-        <w:t>aggregator</w:t>
-      </w:r>
-      <w:proofErr w:type="spellEnd"/>
-      <w:r>
-        <w:t xml:space="preserve"> </w:t>
-      </w:r>
-      <w:proofErr w:type="spellStart"/>
-      <w:r>
-        <w:t>nodes</w:t>
-      </w:r>
-      <w:proofErr w:type="spellEnd"/>
-      <w:r>
-        <w:t xml:space="preserve"> che sui </w:t>
-      </w:r>
-      <w:proofErr w:type="spellStart"/>
-      <w:r>
-        <w:t>leaf</w:t>
-      </w:r>
-      <w:proofErr w:type="spellEnd"/>
-      <w:r>
-        <w:t xml:space="preserve"> </w:t>
-      </w:r>
-      <w:proofErr w:type="spellStart"/>
-      <w:r>
-        <w:t>nodes</w:t>
-      </w:r>
-      <w:proofErr w:type="spellEnd"/>
-      <w:r>
-        <w:t>.</w:t>
+        <w:t>Data la struttura, non abbiamo single point of failure, in quanto si può introdurre un fattore di replicazione sia sugli aggregator nodes che sui leaf nodes.</w:t>
       </w:r>
     </w:p>
     <w:p>
@@ -2474,118 +1573,60 @@
       <w:r>
         <w:t xml:space="preserve">Figura </w:t>
       </w:r>
-      <w:fldSimple w:instr=" SEQ Figura \* ARABIC ">
-        <w:r>
-          <w:rPr>
-            <w:noProof/>
-          </w:rPr>
-          <w:t>5</w:t>
-        </w:r>
-      </w:fldSimple>
+      <w:r>
+        <w:fldChar w:fldCharType="begin"/>
+      </w:r>
+      <w:r>
+        <w:instrText xml:space="preserve"> SEQ Figura \* ARABIC </w:instrText>
+      </w:r>
+      <w:r>
+        <w:fldChar w:fldCharType="separate"/>
+      </w:r>
+      <w:r>
+        <w:rPr>
+          <w:noProof/>
+        </w:rPr>
+        <w:t>5</w:t>
+      </w:r>
+      <w:r>
+        <w:fldChar w:fldCharType="end"/>
+      </w:r>
+      <w:r>
+        <w:t xml:space="preserve"> MemSQL Cluster architecture</w:t>
+      </w:r>
+    </w:p>
+    <w:p>
+      <w:pPr>
+        <w:pStyle w:val="Titolo3"/>
+      </w:pPr>
+      <w:r>
+        <w:t>VoltDB</w:t>
+      </w:r>
+    </w:p>
+    <w:p>
+      <w:r>
+        <w:t xml:space="preserve">VoltDB è </w:t>
+      </w:r>
+      <w:r>
+        <w:t>un database relazionale in-memory distribuito con architettura shared-nothing. Le operazioni classiche e le proprietà ACID sono supportate.</w:t>
+      </w:r>
+    </w:p>
+    <w:p>
+      <w:r>
+        <w:t>Il cluster è composto da diversi nodi in sharding, in una configurazione multi-master. Ogni nodo è indipendente, e all’occorrenza può essere prevista una replicazione dei dati su più nodi, in particolare se si tratta di tabelle piccole che subiscono molte letture. Le operazioni vengono svolte sul nodo contenente la partizione di interesse. Nel caso di operazioni multi-partizione, uno dei nodi coinvolti viene elevato a coordinatore dell’operazione, divide la query sugli altri nodi e raccogli le risposte, aggregandole.</w:t>
+      </w:r>
+    </w:p>
+    <w:p>
+      <w:r>
+        <w:t>Grazie alla recente aggiunta della funzionalità di replicazione, è stato eliminato anche l’inconveniente del single point of failure.</w:t>
+      </w:r>
       <w:r>
         <w:t xml:space="preserve"> </w:t>
       </w:r>
-      <w:proofErr w:type="spellStart"/>
-      <w:r>
-        <w:t>MemSQL</w:t>
-      </w:r>
-      <w:proofErr w:type="spellEnd"/>
-      <w:r>
-        <w:t xml:space="preserve"> Cluster </w:t>
-      </w:r>
-      <w:proofErr w:type="spellStart"/>
-      <w:r>
-        <w:t>architecture</w:t>
-      </w:r>
-      <w:proofErr w:type="spellEnd"/>
-    </w:p>
-    <w:p>
-      <w:pPr>
-        <w:pStyle w:val="Titolo3"/>
-      </w:pPr>
-      <w:proofErr w:type="spellStart"/>
-      <w:r>
-        <w:t>VoltDB</w:t>
-      </w:r>
-      <w:proofErr w:type="spellEnd"/>
-    </w:p>
-    <w:p>
-      <w:proofErr w:type="spellStart"/>
-      <w:r>
-        <w:t>VoltDB</w:t>
-      </w:r>
-      <w:proofErr w:type="spellEnd"/>
-      <w:r>
-        <w:t xml:space="preserve"> è </w:t>
-      </w:r>
-      <w:r>
-        <w:t>un database relazionale in-</w:t>
-      </w:r>
-      <w:proofErr w:type="spellStart"/>
-      <w:r>
-        <w:t>memory</w:t>
-      </w:r>
-      <w:proofErr w:type="spellEnd"/>
-      <w:r>
-        <w:t xml:space="preserve"> distribuito con architettura </w:t>
-      </w:r>
-      <w:proofErr w:type="spellStart"/>
-      <w:r>
-        <w:t>shared-nothing</w:t>
-      </w:r>
-      <w:proofErr w:type="spellEnd"/>
-      <w:r>
-        <w:t>. Le operazioni classiche e le proprietà ACID sono supportate.</w:t>
-      </w:r>
-    </w:p>
-    <w:p>
-      <w:r>
-        <w:t xml:space="preserve">Il cluster è composto da diversi nodi in </w:t>
-      </w:r>
-      <w:proofErr w:type="spellStart"/>
-      <w:r>
-        <w:t>sharding</w:t>
-      </w:r>
-      <w:proofErr w:type="spellEnd"/>
-      <w:r>
-        <w:t xml:space="preserve">, in una configurazione multi-master. Ogni nodo è indipendente, e all’occorrenza può essere prevista una replicazione dei dati su più nodi, in particolare se si tratta di tabelle piccole che subiscono molte letture. Le operazioni vengono svolte sul nodo contenente la partizione di interesse. Nel caso di operazioni multi-partizione, uno dei nodi coinvolti viene elevato a coordinatore dell’operazione, divide la </w:t>
-      </w:r>
-      <w:proofErr w:type="spellStart"/>
-      <w:r>
-        <w:t>query</w:t>
-      </w:r>
-      <w:proofErr w:type="spellEnd"/>
-      <w:r>
-        <w:t xml:space="preserve"> sugli altri nodi e raccogli le risposte, aggregandole.</w:t>
-      </w:r>
-    </w:p>
-    <w:p>
-      <w:r>
-        <w:t xml:space="preserve">Grazie alla recente aggiunta della funzionalità di replicazione, è stato eliminato anche l’inconveniente del single point of </w:t>
-      </w:r>
-      <w:proofErr w:type="spellStart"/>
-      <w:r>
-        <w:t>failure</w:t>
-      </w:r>
-      <w:proofErr w:type="spellEnd"/>
-      <w:r>
-        <w:t>.</w:t>
-      </w:r>
-      <w:r>
-        <w:t xml:space="preserve"> </w:t>
-      </w:r>
-    </w:p>
-    <w:p>
-      <w:r>
-        <w:t xml:space="preserve">Va specificato che </w:t>
-      </w:r>
-      <w:proofErr w:type="spellStart"/>
-      <w:r>
-        <w:t>VoltDB</w:t>
-      </w:r>
-      <w:proofErr w:type="spellEnd"/>
-      <w:r>
-        <w:t xml:space="preserve"> non è pensato per cluster di piccole dimensioni, e scala linearmente fino a 120 nodi, come vedremo. </w:t>
+    </w:p>
+    <w:p>
+      <w:r>
+        <w:t xml:space="preserve">Va specificato che VoltDB non è pensato per cluster di piccole dimensioni, e scala linearmente fino a 120 nodi, come vedremo. </w:t>
       </w:r>
     </w:p>
     <w:p>
@@ -2651,53 +1692,197 @@
       <w:pPr>
         <w:pStyle w:val="Didascalia"/>
         <w:jc w:val="center"/>
-      </w:pPr>
-      <w:r>
+        <w:rPr>
+          <w:lang w:val="en-GB"/>
+        </w:rPr>
+      </w:pPr>
+      <w:r>
+        <w:rPr>
+          <w:lang w:val="en-GB"/>
+        </w:rPr>
         <w:t xml:space="preserve">Figura </w:t>
       </w:r>
       <w:r>
         <w:fldChar w:fldCharType="begin"/>
       </w:r>
       <w:r>
+        <w:rPr>
+          <w:lang w:val="en-GB"/>
+        </w:rPr>
         <w:instrText xml:space="preserve"> SEQ Figura \* ARABIC </w:instrText>
       </w:r>
       <w:r>
         <w:fldChar w:fldCharType="separate"/>
       </w:r>
+      <w:r>
+        <w:rPr>
+          <w:noProof/>
+          <w:lang w:val="en-GB"/>
+        </w:rPr>
+        <w:t>6</w:t>
+      </w:r>
+      <w:r>
+        <w:fldChar w:fldCharType="end"/>
+      </w:r>
+      <w:r>
+        <w:rPr>
+          <w:lang w:val="en-GB"/>
+        </w:rPr>
+        <w:t xml:space="preserve"> VoltDB Serialization</w:t>
+      </w:r>
+    </w:p>
+    <w:p>
+      <w:pPr>
+        <w:pStyle w:val="Titolo3"/>
+        <w:rPr>
+          <w:lang w:val="en-GB"/>
+        </w:rPr>
+      </w:pPr>
+      <w:r>
+        <w:rPr>
+          <w:lang w:val="en-GB"/>
+        </w:rPr>
+        <w:lastRenderedPageBreak/>
+        <w:t>Cockroach</w:t>
+      </w:r>
+    </w:p>
+    <w:p>
+      <w:r>
+        <w:t>Progetto open-source</w:t>
+      </w:r>
+      <w:r>
+        <w:t xml:space="preserve"> basato su Google Spanner</w:t>
+      </w:r>
+      <w:r>
+        <w:t>, Cockroach è un DBMS il cui obiettivo primario è la survivability</w:t>
+      </w:r>
+      <w:r>
+        <w:t xml:space="preserve"> (da cui il nome). Ad alto livello offre tutte le funzionalità di Postgres (abbiamo utilizzato l’eseguibile pgql per il bulk import nel nostro esperimento) ma vi aggiunge un parti</w:t>
+      </w:r>
+      <w:r>
+        <w:t xml:space="preserve">colare sistema di replicazione. </w:t>
+      </w:r>
+    </w:p>
+    <w:p>
+      <w:r>
+        <w:t xml:space="preserve">Come Spanner, BigTable e HBase, Cockroach utilizza un sistema di distribuzione basato su ordinamento piuttosto che hashing. Le shard di Cockroach, chiamate “range” vengono divise quando raggiungono la dimensione massima di 64MB. Ogni nuovo dato inserito viene replicato sui vari nodi e la replicazione termina quando è ricevuto un numero di ack pari alla metà più uno dei nodi. </w:t>
+      </w:r>
+    </w:p>
+    <w:p>
+      <w:pPr>
+        <w:jc w:val="center"/>
+      </w:pPr>
       <w:r>
         <w:rPr>
           <w:noProof/>
         </w:rPr>
-        <w:t>6</w:t>
-      </w:r>
-      <w:r>
-        <w:fldChar w:fldCharType="end"/>
-      </w:r>
-      <w:r>
-        <w:t xml:space="preserve"> </w:t>
-      </w:r>
-      <w:proofErr w:type="spellStart"/>
-      <w:r>
-        <w:t>VoltDB</w:t>
-      </w:r>
-      <w:proofErr w:type="spellEnd"/>
-      <w:r>
-        <w:t xml:space="preserve"> </w:t>
-      </w:r>
-      <w:proofErr w:type="spellStart"/>
-      <w:r>
-        <w:t>Serialization</w:t>
-      </w:r>
-      <w:proofErr w:type="spellEnd"/>
+        <w:drawing>
+          <wp:inline distT="0" distB="0" distL="0" distR="0">
+            <wp:extent cx="4800600" cy="2846012"/>
+            <wp:effectExtent l="0" t="0" r="0" b="0"/>
+            <wp:docPr id="11" name="Immagine 11"/>
+            <wp:cNvGraphicFramePr>
+              <a:graphicFrameLocks xmlns:a="http://schemas.openxmlformats.org/drawingml/2006/main" noChangeAspect="1"/>
+            </wp:cNvGraphicFramePr>
+            <a:graphic xmlns:a="http://schemas.openxmlformats.org/drawingml/2006/main">
+              <a:graphicData uri="http://schemas.openxmlformats.org/drawingml/2006/picture">
+                <pic:pic xmlns:pic="http://schemas.openxmlformats.org/drawingml/2006/picture">
+                  <pic:nvPicPr>
+                    <pic:cNvPr id="11" name="photo_2017-07-15_17-10-44.jpg"/>
+                    <pic:cNvPicPr/>
+                  </pic:nvPicPr>
+                  <pic:blipFill>
+                    <a:blip r:embed="rId19">
+                      <a:extLst>
+                        <a:ext uri="{28A0092B-C50C-407E-A947-70E740481C1C}">
+                          <a14:useLocalDpi xmlns:a14="http://schemas.microsoft.com/office/drawing/2010/main" val="0"/>
+                        </a:ext>
+                      </a:extLst>
+                    </a:blip>
+                    <a:stretch>
+                      <a:fillRect/>
+                    </a:stretch>
+                  </pic:blipFill>
+                  <pic:spPr>
+                    <a:xfrm>
+                      <a:off x="0" y="0"/>
+                      <a:ext cx="4810718" cy="2852010"/>
+                    </a:xfrm>
+                    <a:prstGeom prst="rect">
+                      <a:avLst/>
+                    </a:prstGeom>
+                  </pic:spPr>
+                </pic:pic>
+              </a:graphicData>
+            </a:graphic>
+          </wp:inline>
+        </w:drawing>
+      </w:r>
+    </w:p>
+    <w:p>
+      <w:r>
+        <w:t xml:space="preserve">Quando un nodo ha un guasto si avvia il processo di riparazione, che ridistribuisce i dati perduti, e replicati, sui vari nodi in modo da mantenere costante il tasso di replicazione. </w:t>
+      </w:r>
+    </w:p>
+    <w:p>
+      <w:pPr>
+        <w:jc w:val="center"/>
+      </w:pPr>
+      <w:r>
+        <w:rPr>
+          <w:noProof/>
+        </w:rPr>
+        <w:drawing>
+          <wp:inline distT="0" distB="0" distL="0" distR="0">
+            <wp:extent cx="4943475" cy="2564139"/>
+            <wp:effectExtent l="0" t="0" r="0" b="7620"/>
+            <wp:docPr id="12" name="Immagine 12"/>
+            <wp:cNvGraphicFramePr>
+              <a:graphicFrameLocks xmlns:a="http://schemas.openxmlformats.org/drawingml/2006/main" noChangeAspect="1"/>
+            </wp:cNvGraphicFramePr>
+            <a:graphic xmlns:a="http://schemas.openxmlformats.org/drawingml/2006/main">
+              <a:graphicData uri="http://schemas.openxmlformats.org/drawingml/2006/picture">
+                <pic:pic xmlns:pic="http://schemas.openxmlformats.org/drawingml/2006/picture">
+                  <pic:nvPicPr>
+                    <pic:cNvPr id="12" name="photo_2017-07-15_17-06-23.jpg"/>
+                    <pic:cNvPicPr/>
+                  </pic:nvPicPr>
+                  <pic:blipFill>
+                    <a:blip r:embed="rId20">
+                      <a:extLst>
+                        <a:ext uri="{28A0092B-C50C-407E-A947-70E740481C1C}">
+                          <a14:useLocalDpi xmlns:a14="http://schemas.microsoft.com/office/drawing/2010/main" val="0"/>
+                        </a:ext>
+                      </a:extLst>
+                    </a:blip>
+                    <a:stretch>
+                      <a:fillRect/>
+                    </a:stretch>
+                  </pic:blipFill>
+                  <pic:spPr>
+                    <a:xfrm>
+                      <a:off x="0" y="0"/>
+                      <a:ext cx="4952881" cy="2569018"/>
+                    </a:xfrm>
+                    <a:prstGeom prst="rect">
+                      <a:avLst/>
+                    </a:prstGeom>
+                  </pic:spPr>
+                </pic:pic>
+              </a:graphicData>
+            </a:graphic>
+          </wp:inline>
+        </w:drawing>
+      </w:r>
     </w:p>
     <w:p>
       <w:bookmarkStart w:id="0" w:name="_GoBack"/>
       <w:bookmarkEnd w:id="0"/>
     </w:p>
     <w:sectPr>
-      <w:headerReference w:type="default" r:id="rId19"/>
-      <w:footerReference w:type="even" r:id="rId20"/>
-      <w:footerReference w:type="default" r:id="rId21"/>
+      <w:headerReference w:type="default" r:id="rId21"/>
+      <w:footerReference w:type="even" r:id="rId22"/>
+      <w:footerReference w:type="default" r:id="rId23"/>
       <w:pgSz w:w="11907" w:h="16839"/>
       <w:pgMar w:top="1418" w:right="1050" w:bottom="1418" w:left="1050" w:header="612" w:footer="459" w:gutter="0"/>
       <w:pgNumType w:start="0"/>
@@ -2930,7 +2115,6 @@
     </w:r>
     <w:r>
       <w:rPr>
-        <w:rFonts w:hint="eastAsia"/>
         <w:color w:val="6076B4" w:themeColor="accent1"/>
       </w:rPr>
       <w:fldChar w:fldCharType="separate"/>
@@ -2990,7 +2174,7 @@
         <w:noProof/>
         <w:color w:val="6076B4" w:themeColor="accent1"/>
       </w:rPr>
-      <w:t>7</w:t>
+      <w:t>8</w:t>
     </w:r>
     <w:r>
       <w:rPr>
@@ -5099,7 +4283,6 @@
   <w:rsids>
     <w:rsidRoot w:val="00364262"/>
     <w:rsid w:val="00364262"/>
-    <w:rsid w:val="006F686E"/>
     <w:rsid w:val="00904CAA"/>
     <w:rsid w:val="0091083F"/>
   </w:rsids>
@@ -5969,15 +5152,6 @@
 </file>
 
 <file path=customXml/item2.xml><?xml version="1.0" encoding="utf-8"?>
-<?mso-contentType ?>
-<FormTemplates xmlns="http://schemas.microsoft.com/sharepoint/v3/contenttype/forms">
-  <Display>DocumentLibraryForm</Display>
-  <Edit>AssetEditForm</Edit>
-  <New>DocumentLibraryForm</New>
-</FormTemplates>
-</file>
-
-<file path=customXml/item3.xml><?xml version="1.0" encoding="utf-8"?>
 <outs:outSpaceData xmlns:outs="http://schemas.microsoft.com/office/2009/outspace/metadata">
   <outs:relatedDates/>
   <outs:relatedDocuments/>
@@ -5985,6 +5159,15 @@
   <propertyMetadataList xmlns="http://schemas.microsoft.com/office/2009/outspace/metadata"/>
   <outs:corruptMetadataWasLost/>
 </outs:outSpaceData>
+</file>
+
+<file path=customXml/item3.xml><?xml version="1.0" encoding="utf-8"?>
+<?mso-contentType ?>
+<FormTemplates xmlns="http://schemas.microsoft.com/sharepoint/v3/contenttype/forms">
+  <Display>DocumentLibraryForm</Display>
+  <Edit>AssetEditForm</Edit>
+  <New>DocumentLibraryForm</New>
+</FormTemplates>
 </file>
 
 <file path=customXml/item4.xml><?xml version="1.0" encoding="utf-8"?>
@@ -6000,6 +5183,14 @@
 </file>
 
 <file path=customXml/itemProps2.xml><?xml version="1.0" encoding="utf-8"?>
+<ds:datastoreItem xmlns:ds="http://schemas.openxmlformats.org/officeDocument/2006/customXml" ds:itemID="{8AA9BBAF-2A1F-4D95-901E-4FFB9D2C6CBC}">
+  <ds:schemaRefs>
+    <ds:schemaRef ds:uri="http://schemas.microsoft.com/office/2009/outspace/metadata"/>
+  </ds:schemaRefs>
+</ds:datastoreItem>
+</file>
+
+<file path=customXml/itemProps3.xml><?xml version="1.0" encoding="utf-8"?>
 <ds:datastoreItem xmlns:ds="http://schemas.openxmlformats.org/officeDocument/2006/customXml" ds:itemID="{47AA8A28-4AFD-4C5A-8411-B66F54A1EBC9}">
   <ds:schemaRefs>
     <ds:schemaRef ds:uri="http://schemas.microsoft.com/sharepoint/v3/contenttype/forms"/>
@@ -6007,16 +5198,8 @@
 </ds:datastoreItem>
 </file>
 
-<file path=customXml/itemProps3.xml><?xml version="1.0" encoding="utf-8"?>
-<ds:datastoreItem xmlns:ds="http://schemas.openxmlformats.org/officeDocument/2006/customXml" ds:itemID="{8AA9BBAF-2A1F-4D95-901E-4FFB9D2C6CBC}">
-  <ds:schemaRefs>
-    <ds:schemaRef ds:uri="http://schemas.microsoft.com/office/2009/outspace/metadata"/>
-  </ds:schemaRefs>
-</ds:datastoreItem>
-</file>
-
 <file path=customXml/itemProps4.xml><?xml version="1.0" encoding="utf-8"?>
-<ds:datastoreItem xmlns:ds="http://schemas.openxmlformats.org/officeDocument/2006/customXml" ds:itemID="{24F0B71A-AC7F-4A91-9508-544D9B29320A}">
+<ds:datastoreItem xmlns:ds="http://schemas.openxmlformats.org/officeDocument/2006/customXml" ds:itemID="{FE8217D9-FBAA-48CA-8842-F8EBFD81FAB4}">
   <ds:schemaRefs>
     <ds:schemaRef ds:uri="http://schemas.openxmlformats.org/officeDocument/2006/bibliography"/>
   </ds:schemaRefs>

</xml_diff>

<commit_message>
fixxed error with mysql cluster
</commit_message>
<xml_diff>
--- a/Relazione Finale.docx
+++ b/Relazione Finale.docx
@@ -1,6 +1,6 @@
 
 <file path=word/document.xml><?xml version="1.0" encoding="utf-8"?>
-<w:document xmlns:wpc="http://schemas.microsoft.com/office/word/2010/wordprocessingCanvas" xmlns:cx="http://schemas.microsoft.com/office/drawing/2014/chartex" xmlns:cx1="http://schemas.microsoft.com/office/drawing/2015/9/8/chartex" xmlns:cx2="http://schemas.microsoft.com/office/drawing/2015/10/21/chartex" xmlns:cx3="http://schemas.microsoft.com/office/drawing/2016/5/9/chartex" xmlns:cx4="http://schemas.microsoft.com/office/drawing/2016/5/10/chartex" xmlns:cx5="http://schemas.microsoft.com/office/drawing/2016/5/11/chartex" xmlns:mc="http://schemas.openxmlformats.org/markup-compatibility/2006" xmlns:o="urn:schemas-microsoft-com:office:office" xmlns:r="http://schemas.openxmlformats.org/officeDocument/2006/relationships" xmlns:m="http://schemas.openxmlformats.org/officeDocument/2006/math" xmlns:v="urn:schemas-microsoft-com:vml" xmlns:wp14="http://schemas.microsoft.com/office/word/2010/wordprocessingDrawing" xmlns:wp="http://schemas.openxmlformats.org/drawingml/2006/wordprocessingDrawing" xmlns:w10="urn:schemas-microsoft-com:office:word" xmlns:w="http://schemas.openxmlformats.org/wordprocessingml/2006/main" xmlns:w14="http://schemas.microsoft.com/office/word/2010/wordml" xmlns:w15="http://schemas.microsoft.com/office/word/2012/wordml" xmlns:w16se="http://schemas.microsoft.com/office/word/2015/wordml/symex" xmlns:wpg="http://schemas.microsoft.com/office/word/2010/wordprocessingGroup" xmlns:wpi="http://schemas.microsoft.com/office/word/2010/wordprocessingInk" xmlns:wne="http://schemas.microsoft.com/office/word/2006/wordml" xmlns:wps="http://schemas.microsoft.com/office/word/2010/wordprocessingShape" mc:Ignorable="w14 w15 w16se wp14">
+<w:document xmlns:wpc="http://schemas.microsoft.com/office/word/2010/wordprocessingCanvas" xmlns:cx="http://schemas.microsoft.com/office/drawing/2014/chartex" xmlns:cx1="http://schemas.microsoft.com/office/drawing/2015/9/8/chartex" xmlns:cx2="http://schemas.microsoft.com/office/drawing/2015/10/21/chartex" xmlns:cx3="http://schemas.microsoft.com/office/drawing/2016/5/9/chartex" xmlns:cx4="http://schemas.microsoft.com/office/drawing/2016/5/10/chartex" xmlns:cx5="http://schemas.microsoft.com/office/drawing/2016/5/11/chartex" xmlns:cx6="http://schemas.microsoft.com/office/drawing/2016/5/12/chartex" xmlns:cx7="http://schemas.microsoft.com/office/drawing/2016/5/13/chartex" xmlns:cx8="http://schemas.microsoft.com/office/drawing/2016/5/14/chartex" xmlns:mc="http://schemas.openxmlformats.org/markup-compatibility/2006" xmlns:aink="http://schemas.microsoft.com/office/drawing/2016/ink" xmlns:am3d="http://schemas.microsoft.com/office/drawing/2017/model3d" xmlns:o="urn:schemas-microsoft-com:office:office" xmlns:r="http://schemas.openxmlformats.org/officeDocument/2006/relationships" xmlns:m="http://schemas.openxmlformats.org/officeDocument/2006/math" xmlns:v="urn:schemas-microsoft-com:vml" xmlns:wp14="http://schemas.microsoft.com/office/word/2010/wordprocessingDrawing" xmlns:wp="http://schemas.openxmlformats.org/drawingml/2006/wordprocessingDrawing" xmlns:w10="urn:schemas-microsoft-com:office:word" xmlns:w="http://schemas.openxmlformats.org/wordprocessingml/2006/main" xmlns:w14="http://schemas.microsoft.com/office/word/2010/wordml" xmlns:w15="http://schemas.microsoft.com/office/word/2012/wordml" xmlns:w16se="http://schemas.microsoft.com/office/word/2015/wordml/symex" xmlns:wpg="http://schemas.microsoft.com/office/word/2010/wordprocessingGroup" xmlns:wpi="http://schemas.microsoft.com/office/word/2010/wordprocessingInk" xmlns:wne="http://schemas.microsoft.com/office/word/2006/wordml" xmlns:wps="http://schemas.microsoft.com/office/word/2010/wordprocessingShape" mc:Ignorable="w14 w15 w16se wp14">
   <w:body>
     <w:sdt>
       <w:sdtPr>
@@ -427,6 +427,7 @@
                             <w:dataBinding w:prefixMappings="xmlns:ns0='http://schemas.microsoft.com/office/2006/coverPageProps' " w:xpath="/ns0:CoverPageProperties[1]/ns0:Abstract[1]" w:storeItemID="{55AF091B-3C7A-41E3-B477-F2FDAA23CFDA}"/>
                             <w:text w:multiLine="1"/>
                           </w:sdtPr>
+                          <w:sdtEndPr/>
                           <w:sdtContent>
                             <w:p>
                               <w:pPr>
@@ -707,6 +708,7 @@
                             <w:dataBinding w:prefixMappings="xmlns:ns0='http://purl.org/dc/elements/1.1/' xmlns:ns1='http://schemas.openxmlformats.org/package/2006/metadata/core-properties' " w:xpath="/ns1:coreProperties[1]/ns0:subject[1]" w:storeItemID="{6C3C8BC8-F283-45AE-878A-BAB7291924A1}"/>
                             <w:text/>
                           </w:sdtPr>
+                          <w:sdtEndPr/>
                           <w:sdtContent>
                             <w:p>
                               <w:pPr>
@@ -2535,15 +2537,7 @@
       <w:bookmarkStart w:id="0" w:name="_Toc487922680"/>
       <w:r>
         <w:lastRenderedPageBreak/>
-        <w:t xml:space="preserve">Il progetto: SQL vs </w:t>
-      </w:r>
-      <w:proofErr w:type="spellStart"/>
-      <w:r>
-        <w:t>NoSQL</w:t>
-      </w:r>
-      <w:proofErr w:type="spellEnd"/>
-      <w:r>
-        <w:t xml:space="preserve"> vs </w:t>
+        <w:t xml:space="preserve">Il progetto: SQL vs NoSQL vs </w:t>
       </w:r>
       <w:proofErr w:type="spellStart"/>
       <w:r>
@@ -2563,15 +2557,7 @@
         <w:t xml:space="preserve"> diversi DBMS, </w:t>
       </w:r>
       <w:r>
-        <w:t xml:space="preserve">in particolare si concentra sul confronto tra le tecnologie SQL, </w:t>
-      </w:r>
-      <w:proofErr w:type="spellStart"/>
-      <w:r>
-        <w:t>NoSQL</w:t>
-      </w:r>
-      <w:proofErr w:type="spellEnd"/>
-      <w:r>
-        <w:t xml:space="preserve"> e le emergenti </w:t>
+        <w:t xml:space="preserve">in particolare si concentra sul confronto tra le tecnologie SQL, NoSQL e le emergenti </w:t>
       </w:r>
       <w:proofErr w:type="spellStart"/>
       <w:r>
@@ -2681,15 +2667,7 @@
     </w:p>
     <w:p>
       <w:r>
-        <w:t xml:space="preserve">Trovando il database frammentato tra i diversi nodi, le possibili problematiche riguardo ad operazioni tipicamente relazionali (i.e. join) restano teoricamente le stesse dei già ben noti sistemi </w:t>
-      </w:r>
-      <w:proofErr w:type="spellStart"/>
-      <w:r>
-        <w:t>NoSQL</w:t>
-      </w:r>
-      <w:proofErr w:type="spellEnd"/>
-      <w:r>
-        <w:t>.</w:t>
+        <w:t>Trovando il database frammentato tra i diversi nodi, le possibili problematiche riguardo ad operazioni tipicamente relazionali (i.e. join) restano teoricamente le stesse dei già ben noti sistemi NoSQL.</w:t>
       </w:r>
     </w:p>
     <w:p>
@@ -2883,11 +2861,9 @@
           <w:numId w:val="6"/>
         </w:numPr>
       </w:pPr>
-      <w:proofErr w:type="spellStart"/>
       <w:r>
         <w:t>Postgres</w:t>
       </w:r>
-      <w:proofErr w:type="spellEnd"/>
     </w:p>
     <w:p>
       <w:pPr>
@@ -2912,14 +2888,12 @@
       <w:r>
         <w:t xml:space="preserve">Sistemi </w:t>
       </w:r>
-      <w:proofErr w:type="spellStart"/>
       <w:r>
         <w:rPr>
           <w:b/>
         </w:rPr>
         <w:t>NoSQL</w:t>
       </w:r>
-      <w:proofErr w:type="spellEnd"/>
       <w:r>
         <w:t>:</w:t>
       </w:r>
@@ -2932,11 +2906,9 @@
           <w:numId w:val="6"/>
         </w:numPr>
       </w:pPr>
-      <w:proofErr w:type="spellStart"/>
       <w:r>
         <w:t>MongoDB</w:t>
       </w:r>
-      <w:proofErr w:type="spellEnd"/>
     </w:p>
     <w:p>
       <w:pPr>
@@ -3177,21 +3149,14 @@
         <w:pStyle w:val="Titolo3"/>
       </w:pPr>
       <w:bookmarkStart w:id="4" w:name="_Toc487922684"/>
-      <w:proofErr w:type="spellStart"/>
       <w:r>
         <w:t>Postgres</w:t>
       </w:r>
       <w:bookmarkEnd w:id="4"/>
-      <w:proofErr w:type="spellEnd"/>
-    </w:p>
-    <w:p>
-      <w:proofErr w:type="spellStart"/>
-      <w:r>
-        <w:t>Postgres</w:t>
-      </w:r>
-      <w:proofErr w:type="spellEnd"/>
-      <w:r>
-        <w:t xml:space="preserve"> è un classico DBMS relazionale</w:t>
+    </w:p>
+    <w:p>
+      <w:r>
+        <w:t>Postgres è un classico DBMS relazionale</w:t>
       </w:r>
       <w:r>
         <w:t>, probabilmente il più performante</w:t>
@@ -3226,15 +3191,7 @@
       </w:r>
       <w:proofErr w:type="spellEnd"/>
       <w:r>
-        <w:t xml:space="preserve"> che abbiamo esaminato, prende </w:t>
-      </w:r>
-      <w:proofErr w:type="spellStart"/>
-      <w:r>
-        <w:t>Postgres</w:t>
-      </w:r>
-      <w:proofErr w:type="spellEnd"/>
-      <w:r>
-        <w:t xml:space="preserve"> come target, emulandone tutte le funzionalità.</w:t>
+        <w:t xml:space="preserve"> che abbiamo esaminato, prende Postgres come target, emulandone tutte le funzionalità.</w:t>
       </w:r>
     </w:p>
     <w:p>
@@ -3263,15 +3220,7 @@
     </w:p>
     <w:p>
       <w:r>
-        <w:t xml:space="preserve">A differenza di </w:t>
-      </w:r>
-      <w:proofErr w:type="spellStart"/>
-      <w:r>
-        <w:t>Postgres</w:t>
-      </w:r>
-      <w:proofErr w:type="spellEnd"/>
-      <w:r>
-        <w:t>, esiste una versione cluster di MySQL</w:t>
+        <w:t>A differenza di Postgres, esiste una versione cluster di MySQL</w:t>
       </w:r>
       <w:r>
         <w:t xml:space="preserve"> supportata ufficialmente</w:t>
@@ -3429,14 +3378,27 @@
       <w:r>
         <w:t xml:space="preserve">Figura </w:t>
       </w:r>
-      <w:fldSimple w:instr=" SEQ Figura \* ARABIC ">
-        <w:r>
-          <w:rPr>
-            <w:noProof/>
-          </w:rPr>
-          <w:t>1</w:t>
-        </w:r>
-      </w:fldSimple>
+      <w:r>
+        <w:fldChar w:fldCharType="begin"/>
+      </w:r>
+      <w:r>
+        <w:instrText xml:space="preserve"> SEQ Figura \* ARABIC </w:instrText>
+      </w:r>
+      <w:r>
+        <w:fldChar w:fldCharType="separate"/>
+      </w:r>
+      <w:r>
+        <w:rPr>
+          <w:noProof/>
+        </w:rPr>
+        <w:t>1</w:t>
+      </w:r>
+      <w:r>
+        <w:rPr>
+          <w:noProof/>
+        </w:rPr>
+        <w:fldChar w:fldCharType="end"/>
+      </w:r>
       <w:r>
         <w:t xml:space="preserve"> Architettura di MySQL Cluster</w:t>
       </w:r>
@@ -3447,35 +3409,23 @@
       </w:pPr>
       <w:bookmarkStart w:id="6" w:name="_Toc487922686"/>
       <w:r>
-        <w:t xml:space="preserve">Sistemi </w:t>
-      </w:r>
-      <w:proofErr w:type="spellStart"/>
-      <w:r>
-        <w:t>NoSQL</w:t>
+        <w:t>Sistemi NoSQL</w:t>
       </w:r>
       <w:bookmarkEnd w:id="6"/>
-      <w:proofErr w:type="spellEnd"/>
     </w:p>
     <w:p>
       <w:pPr>
         <w:pStyle w:val="Titolo3"/>
       </w:pPr>
       <w:bookmarkStart w:id="7" w:name="_Toc487922687"/>
-      <w:proofErr w:type="spellStart"/>
       <w:r>
         <w:t>MongoDB</w:t>
       </w:r>
       <w:bookmarkEnd w:id="7"/>
-      <w:proofErr w:type="spellEnd"/>
-    </w:p>
-    <w:p>
-      <w:proofErr w:type="spellStart"/>
-      <w:r>
-        <w:t>MongoDB</w:t>
-      </w:r>
-      <w:proofErr w:type="spellEnd"/>
-      <w:r>
-        <w:t xml:space="preserve"> è un </w:t>
+    </w:p>
+    <w:p>
+      <w:r>
+        <w:t xml:space="preserve">MongoDB è un </w:t>
       </w:r>
       <w:proofErr w:type="spellStart"/>
       <w:r>
@@ -3582,24 +3532,29 @@
       <w:r>
         <w:t xml:space="preserve">Figura </w:t>
       </w:r>
-      <w:fldSimple w:instr=" SEQ Figura \* ARABIC ">
-        <w:r>
-          <w:rPr>
-            <w:noProof/>
-          </w:rPr>
-          <w:t>2</w:t>
-        </w:r>
-      </w:fldSimple>
-      <w:r>
-        <w:t xml:space="preserve"> </w:t>
-      </w:r>
-      <w:proofErr w:type="spellStart"/>
-      <w:r>
-        <w:t>MongoDB</w:t>
-      </w:r>
-      <w:proofErr w:type="spellEnd"/>
-      <w:r>
-        <w:t xml:space="preserve"> Replica Set</w:t>
+      <w:r>
+        <w:fldChar w:fldCharType="begin"/>
+      </w:r>
+      <w:r>
+        <w:instrText xml:space="preserve"> SEQ Figura \* ARABIC </w:instrText>
+      </w:r>
+      <w:r>
+        <w:fldChar w:fldCharType="separate"/>
+      </w:r>
+      <w:r>
+        <w:rPr>
+          <w:noProof/>
+        </w:rPr>
+        <w:t>2</w:t>
+      </w:r>
+      <w:r>
+        <w:rPr>
+          <w:noProof/>
+        </w:rPr>
+        <w:fldChar w:fldCharType="end"/>
+      </w:r>
+      <w:r>
+        <w:t xml:space="preserve"> MongoDB Replica Set</w:t>
       </w:r>
     </w:p>
     <w:p>
@@ -3623,15 +3578,7 @@
     </w:p>
     <w:p>
       <w:r>
-        <w:t xml:space="preserve">Nonostante sia un sistema </w:t>
-      </w:r>
-      <w:proofErr w:type="spellStart"/>
-      <w:r>
-        <w:t>NoSQL</w:t>
-      </w:r>
-      <w:proofErr w:type="spellEnd"/>
-      <w:r>
-        <w:t xml:space="preserve">, </w:t>
+        <w:t xml:space="preserve">Nonostante sia un sistema NoSQL, </w:t>
       </w:r>
       <w:proofErr w:type="spellStart"/>
       <w:r>
@@ -4113,14 +4060,27 @@
       <w:r>
         <w:t xml:space="preserve">Figura </w:t>
       </w:r>
-      <w:fldSimple w:instr=" SEQ Figura \* ARABIC ">
-        <w:r>
-          <w:rPr>
-            <w:noProof/>
-          </w:rPr>
-          <w:t>3</w:t>
-        </w:r>
-      </w:fldSimple>
+      <w:r>
+        <w:fldChar w:fldCharType="begin"/>
+      </w:r>
+      <w:r>
+        <w:instrText xml:space="preserve"> SEQ Figura \* ARABIC </w:instrText>
+      </w:r>
+      <w:r>
+        <w:fldChar w:fldCharType="separate"/>
+      </w:r>
+      <w:r>
+        <w:rPr>
+          <w:noProof/>
+        </w:rPr>
+        <w:t>3</w:t>
+      </w:r>
+      <w:r>
+        <w:rPr>
+          <w:noProof/>
+        </w:rPr>
+        <w:fldChar w:fldCharType="end"/>
+      </w:r>
       <w:r>
         <w:t xml:space="preserve"> </w:t>
       </w:r>
@@ -4319,14 +4279,27 @@
       <w:r>
         <w:t xml:space="preserve">Figura </w:t>
       </w:r>
-      <w:fldSimple w:instr=" SEQ Figura \* ARABIC ">
-        <w:r>
-          <w:rPr>
-            <w:noProof/>
-          </w:rPr>
-          <w:t>4</w:t>
-        </w:r>
-      </w:fldSimple>
+      <w:r>
+        <w:fldChar w:fldCharType="begin"/>
+      </w:r>
+      <w:r>
+        <w:instrText xml:space="preserve"> SEQ Figura \* ARABIC </w:instrText>
+      </w:r>
+      <w:r>
+        <w:fldChar w:fldCharType="separate"/>
+      </w:r>
+      <w:r>
+        <w:rPr>
+          <w:noProof/>
+        </w:rPr>
+        <w:t>4</w:t>
+      </w:r>
+      <w:r>
+        <w:rPr>
+          <w:noProof/>
+        </w:rPr>
+        <w:fldChar w:fldCharType="end"/>
+      </w:r>
       <w:r>
         <w:t xml:space="preserve"> Cassandra cluster </w:t>
       </w:r>
@@ -4472,15 +4445,7 @@
       </w:r>
       <w:proofErr w:type="spellEnd"/>
       <w:r>
-        <w:t xml:space="preserve"> per streaming e data </w:t>
-      </w:r>
-      <w:proofErr w:type="spellStart"/>
-      <w:r>
-        <w:t>warehousing</w:t>
-      </w:r>
-      <w:proofErr w:type="spellEnd"/>
-      <w:r>
-        <w:t xml:space="preserve"> e supporta esecuzione in parallelo mediante più worker.</w:t>
+        <w:t xml:space="preserve"> per streaming e data warehousing e supporta esecuzione in parallelo mediante più worker.</w:t>
       </w:r>
     </w:p>
     <w:p>
@@ -4736,14 +4701,27 @@
       <w:r>
         <w:t xml:space="preserve">Figura </w:t>
       </w:r>
-      <w:fldSimple w:instr=" SEQ Figura \* ARABIC ">
-        <w:r>
-          <w:rPr>
-            <w:noProof/>
-          </w:rPr>
-          <w:t>5</w:t>
-        </w:r>
-      </w:fldSimple>
+      <w:r>
+        <w:fldChar w:fldCharType="begin"/>
+      </w:r>
+      <w:r>
+        <w:instrText xml:space="preserve"> SEQ Figura \* ARABIC </w:instrText>
+      </w:r>
+      <w:r>
+        <w:fldChar w:fldCharType="separate"/>
+      </w:r>
+      <w:r>
+        <w:rPr>
+          <w:noProof/>
+        </w:rPr>
+        <w:t>5</w:t>
+      </w:r>
+      <w:r>
+        <w:rPr>
+          <w:noProof/>
+        </w:rPr>
+        <w:fldChar w:fldCharType="end"/>
+      </w:r>
       <w:r>
         <w:t xml:space="preserve"> </w:t>
       </w:r>
@@ -5191,15 +5169,7 @@
       </w:r>
       <w:proofErr w:type="spellEnd"/>
       <w:r>
-        <w:t xml:space="preserve"> (da cui il nome). Ad alto livello offre tutte le funzionalità di </w:t>
-      </w:r>
-      <w:proofErr w:type="spellStart"/>
-      <w:r>
-        <w:t>Postgres</w:t>
-      </w:r>
-      <w:proofErr w:type="spellEnd"/>
-      <w:r>
-        <w:t xml:space="preserve"> (abbiamo utilizzato l’eseguibile </w:t>
+        <w:t xml:space="preserve"> (da cui il nome). Ad alto livello offre tutte le funzionalità di Postgres (abbiamo utilizzato l’eseguibile </w:t>
       </w:r>
       <w:proofErr w:type="spellStart"/>
       <w:r>
@@ -5621,15 +5591,7 @@
     </w:p>
     <w:p>
       <w:r>
-        <w:t xml:space="preserve">Per eseguire i test descritti nell’introduzione abbiamo realizzato un framework di test in </w:t>
-      </w:r>
-      <w:proofErr w:type="spellStart"/>
-      <w:r>
-        <w:t>Python</w:t>
-      </w:r>
-      <w:proofErr w:type="spellEnd"/>
-      <w:r>
-        <w:t xml:space="preserve"> basato su Docker. </w:t>
+        <w:t xml:space="preserve">Per eseguire i test descritti nell’introduzione abbiamo realizzato un framework di test in Python basato su Docker. </w:t>
       </w:r>
     </w:p>
     <w:p>
@@ -5684,15 +5646,7 @@
     </w:p>
     <w:p>
       <w:r>
-        <w:t xml:space="preserve">Tramite </w:t>
-      </w:r>
-      <w:proofErr w:type="spellStart"/>
-      <w:r>
-        <w:t>Python</w:t>
-      </w:r>
-      <w:proofErr w:type="spellEnd"/>
-      <w:r>
-        <w:t xml:space="preserve"> abbiamo richiamato comandi di sistema per interfacciarci con Docker ed eseguire i container. Tramite Docker abbiamo comunicato con i container per effettuare le operazioni sui DBMS. </w:t>
+        <w:t xml:space="preserve">Tramite Python abbiamo richiamato comandi di sistema per interfacciarci con Docker ed eseguire i container. Tramite Docker abbiamo comunicato con i container per effettuare le operazioni sui DBMS. </w:t>
       </w:r>
     </w:p>
     <w:p>
@@ -5728,15 +5682,7 @@
     </w:p>
     <w:p>
       <w:r>
-        <w:t xml:space="preserve">Per ulteriori informazioni sui test e i valori numerici rimandiamo al </w:t>
-      </w:r>
-      <w:proofErr w:type="spellStart"/>
-      <w:r>
-        <w:t>Python</w:t>
-      </w:r>
-      <w:proofErr w:type="spellEnd"/>
-      <w:r>
-        <w:t xml:space="preserve"> Notebook disponibile sulla repository pubblica di </w:t>
+        <w:t xml:space="preserve">Per ulteriori informazioni sui test e i valori numerici rimandiamo al Python Notebook disponibile sulla repository pubblica di </w:t>
       </w:r>
       <w:proofErr w:type="spellStart"/>
       <w:r>
@@ -5793,23 +5739,7 @@
     </w:p>
     <w:p>
       <w:r>
-        <w:t xml:space="preserve">Per quanto riguarda i sistemi </w:t>
-      </w:r>
-      <w:proofErr w:type="spellStart"/>
-      <w:r>
-        <w:t>NoSQL</w:t>
-      </w:r>
-      <w:proofErr w:type="spellEnd"/>
-      <w:r>
-        <w:t xml:space="preserve">, hanno tutti fornito un sistema di importazione da file </w:t>
-      </w:r>
-      <w:proofErr w:type="spellStart"/>
-      <w:r>
-        <w:t>csv</w:t>
-      </w:r>
-      <w:proofErr w:type="spellEnd"/>
-      <w:r>
-        <w:t>, diretto o indiretto mediante uno script (</w:t>
+        <w:t>Per quanto riguarda i sistemi NoSQL, hanno tutti fornito un sistema di importazione da file csv, diretto o indiretto mediante uno script (</w:t>
       </w:r>
       <w:r>
         <w:t>N</w:t>
@@ -5910,15 +5840,7 @@
       </w:r>
       <w:proofErr w:type="spellEnd"/>
       <w:r>
-        <w:t xml:space="preserve"> abbiamo utilizzato </w:t>
-      </w:r>
-      <w:proofErr w:type="spellStart"/>
-      <w:r>
-        <w:t>Python</w:t>
-      </w:r>
-      <w:proofErr w:type="spellEnd"/>
-      <w:r>
-        <w:t xml:space="preserve"> con il modulo </w:t>
+        <w:t xml:space="preserve"> abbiamo utilizzato Python con il modulo </w:t>
       </w:r>
       <w:proofErr w:type="spellStart"/>
       <w:r>
@@ -5953,15 +5875,7 @@
       </w:r>
       <w:proofErr w:type="spellEnd"/>
       <w:r>
-        <w:t xml:space="preserve"> di </w:t>
-      </w:r>
-      <w:proofErr w:type="spellStart"/>
-      <w:r>
-        <w:t>Postgres</w:t>
-      </w:r>
-      <w:proofErr w:type="spellEnd"/>
-      <w:r>
-        <w:t xml:space="preserve"> (</w:t>
+        <w:t xml:space="preserve"> di Postgres (</w:t>
       </w:r>
       <w:proofErr w:type="spellStart"/>
       <w:r>
@@ -6432,15 +6346,7 @@
       </w:r>
       <w:proofErr w:type="spellEnd"/>
       <w:r>
-        <w:t xml:space="preserve"> è stato aggiunto un secondo indice sul campo id numerico importato dal file </w:t>
-      </w:r>
-      <w:proofErr w:type="spellStart"/>
-      <w:r>
-        <w:t>csv</w:t>
-      </w:r>
-      <w:proofErr w:type="spellEnd"/>
-      <w:r>
-        <w:t xml:space="preserve">, dal momento che normalmente utilizza un suo campo id </w:t>
+        <w:t xml:space="preserve"> è stato aggiunto un secondo indice sul campo id numerico importato dal file csv, dal momento che normalmente utilizza un suo campo id </w:t>
       </w:r>
       <w:proofErr w:type="spellStart"/>
       <w:r>
@@ -6510,15 +6416,7 @@
         <w:t xml:space="preserve"> </w:t>
       </w:r>
       <w:r>
-        <w:t xml:space="preserve">Gli altri database hanno svolto un’operazione di </w:t>
-      </w:r>
-      <w:proofErr w:type="spellStart"/>
-      <w:r>
-        <w:t>average</w:t>
-      </w:r>
-      <w:proofErr w:type="spellEnd"/>
-      <w:r>
-        <w:t xml:space="preserve"> su un campo numerico del dataset.</w:t>
+        <w:t>Gli altri database hanno svolto un’operazione di average su un campo numerico del dataset.</w:t>
       </w:r>
     </w:p>
     <w:p>
@@ -6684,15 +6582,7 @@
     </w:p>
     <w:p>
       <w:r>
-        <w:t xml:space="preserve">Nei sistemi </w:t>
-      </w:r>
-      <w:proofErr w:type="spellStart"/>
-      <w:r>
-        <w:t>NoSQL</w:t>
-      </w:r>
-      <w:proofErr w:type="spellEnd"/>
-      <w:r>
-        <w:t xml:space="preserve">, solo i </w:t>
+        <w:t xml:space="preserve">Nei sistemi NoSQL, solo i </w:t>
       </w:r>
       <w:proofErr w:type="spellStart"/>
       <w:r>
@@ -7096,7 +6986,13 @@
       </w:r>
       <w:proofErr w:type="spellEnd"/>
       <w:r>
-        <w:t xml:space="preserve">, inizialmente diverse volte più lento di Cassandra in single </w:t>
+        <w:t>, inizialmente diverse volte più lento di Cassandra</w:t>
+      </w:r>
+      <w:r>
+        <w:t xml:space="preserve"> e MySQL</w:t>
+      </w:r>
+      <w:r>
+        <w:t xml:space="preserve"> in single </w:t>
       </w:r>
       <w:proofErr w:type="spellStart"/>
       <w:r>
@@ -7104,7 +7000,13 @@
       </w:r>
       <w:proofErr w:type="spellEnd"/>
       <w:r>
-        <w:t xml:space="preserve">, raggiunga stavolta un risultato quasi equivalente. Sorprende MySQL Cluster, che supera di poco </w:t>
+        <w:t>, raggiunga stavolta un risultato quasi equivalente</w:t>
+      </w:r>
+      <w:r>
+        <w:t xml:space="preserve"> se non migliore</w:t>
+      </w:r>
+      <w:r>
+        <w:t xml:space="preserve">. </w:t>
       </w:r>
       <w:proofErr w:type="spellStart"/>
       <w:r>
@@ -7112,10 +7014,24 @@
       </w:r>
       <w:proofErr w:type="spellEnd"/>
       <w:r>
-        <w:t>, con il quale precedentemente erano alla pari. C’è da dire comunque che il cluster di MySQL, per ragioni di gestione, presentava un nodo in più rispetto agli altri, nonché una configurazione leggermente più complessa da parte dell’utente</w:t>
-      </w:r>
-      <w:r>
-        <w:t>.</w:t>
+        <w:t xml:space="preserve">, già fra i </w:t>
+      </w:r>
+      <w:r>
+        <w:t>più efficienti</w:t>
+      </w:r>
+      <w:r>
+        <w:t xml:space="preserve"> nei test in singolo nodo, vede le sue performance</w:t>
+      </w:r>
+      <w:r>
+        <w:t xml:space="preserve"> ulteriormente</w:t>
+      </w:r>
+      <w:r>
+        <w:t xml:space="preserve"> migliorate con il cluster, mentre MySQL è in trend discendente rispetto alla sua implementazione standa</w:t>
+      </w:r>
+      <w:bookmarkStart w:id="22" w:name="_GoBack"/>
+      <w:bookmarkEnd w:id="22"/>
+      <w:r>
+        <w:t xml:space="preserve">rd. </w:t>
       </w:r>
     </w:p>
     <w:p>
@@ -7126,9 +7042,9 @@
         </w:rPr>
         <w:drawing>
           <wp:inline distT="0" distB="0" distL="0" distR="0" wp14:anchorId="4CF297D6" wp14:editId="11B7D5CB">
-            <wp:extent cx="6219825" cy="3000375"/>
-            <wp:effectExtent l="0" t="0" r="9525" b="0"/>
-            <wp:docPr id="22" name="Immagine 22" descr="C:\Users\veron\AppData\Local\Microsoft\Windows\INetCache\Content.Word\cluster_read_throughput.png"/>
+            <wp:extent cx="6214046" cy="3000375"/>
+            <wp:effectExtent l="0" t="0" r="0" b="0"/>
+            <wp:docPr id="22" name="Immagine 22"/>
             <wp:cNvGraphicFramePr>
               <a:graphicFrameLocks xmlns:a="http://schemas.openxmlformats.org/drawingml/2006/main" noChangeAspect="1"/>
             </wp:cNvGraphicFramePr>
@@ -7149,7 +7065,6 @@
                         </a:ext>
                       </a:extLst>
                     </a:blip>
-                    <a:srcRect/>
                     <a:stretch>
                       <a:fillRect/>
                     </a:stretch>
@@ -7157,7 +7072,7 @@
                   <pic:spPr bwMode="auto">
                     <a:xfrm>
                       <a:off x="0" y="0"/>
-                      <a:ext cx="6219825" cy="3000375"/>
+                      <a:ext cx="6214046" cy="3000375"/>
                     </a:xfrm>
                     <a:prstGeom prst="rect">
                       <a:avLst/>
@@ -7176,7 +7091,7 @@
     </w:p>
     <w:p>
       <w:r>
-        <w:t xml:space="preserve">Per quanto riguarda il tempo di scrittura invece (basso è meglio) notiamo anche qui un miglioramento netto di </w:t>
+        <w:t xml:space="preserve">Per quanto riguarda il tempo di scrittura (basso è meglio) notiamo anche qui un miglioramento netto di </w:t>
       </w:r>
       <w:proofErr w:type="spellStart"/>
       <w:r>
@@ -7192,15 +7107,7 @@
       </w:r>
       <w:proofErr w:type="spellEnd"/>
       <w:r>
-        <w:t xml:space="preserve"> e </w:t>
-      </w:r>
-      <w:proofErr w:type="spellStart"/>
-      <w:r>
-        <w:t>NoSQL</w:t>
-      </w:r>
-      <w:proofErr w:type="spellEnd"/>
-      <w:r>
-        <w:t xml:space="preserve"> rispetto a MySQL Cluster, che per import di oltre 10000 righe risulta estremamente inefficiente rispetto agli altri sistemi</w:t>
+        <w:t xml:space="preserve"> e NoSQL rispetto a MySQL Cluster, che per import di oltre 10000 righe risulta estremamente inefficiente rispetto agli altri sistemi</w:t>
       </w:r>
       <w:r>
         <w:t>.</w:t>
@@ -7211,15 +7118,7 @@
     </w:p>
     <w:p>
       <w:r>
-        <w:t xml:space="preserve">Abbiamo potuto notare che per quanto riguarda i sistemi </w:t>
-      </w:r>
-      <w:proofErr w:type="spellStart"/>
-      <w:r>
-        <w:t>NoSQL</w:t>
-      </w:r>
-      <w:proofErr w:type="spellEnd"/>
-      <w:r>
-        <w:t xml:space="preserve"> e </w:t>
+        <w:t xml:space="preserve">Abbiamo potuto notare che per quanto riguarda i sistemi NoSQL e </w:t>
       </w:r>
       <w:proofErr w:type="spellStart"/>
       <w:r>
@@ -7331,11 +7230,11 @@
       <w:pPr>
         <w:pStyle w:val="Titolo3"/>
       </w:pPr>
-      <w:bookmarkStart w:id="22" w:name="_Toc487922702"/>
+      <w:bookmarkStart w:id="23" w:name="_Toc487922702"/>
       <w:r>
         <w:t>Test di robustezza</w:t>
       </w:r>
-      <w:bookmarkEnd w:id="22"/>
+      <w:bookmarkEnd w:id="23"/>
     </w:p>
     <w:p>
       <w:r>
@@ -7376,11 +7275,11 @@
       <w:pPr>
         <w:pStyle w:val="Titolo2"/>
       </w:pPr>
-      <w:bookmarkStart w:id="23" w:name="_Toc487922703"/>
+      <w:bookmarkStart w:id="24" w:name="_Toc487922703"/>
       <w:r>
         <w:t>Conclusioni</w:t>
       </w:r>
-      <w:bookmarkEnd w:id="23"/>
+      <w:bookmarkEnd w:id="24"/>
     </w:p>
     <w:p>
       <w:r>
@@ -7429,29 +7328,13 @@
         <w:t xml:space="preserve"> lineare delle performance. </w:t>
       </w:r>
       <w:r>
-        <w:t xml:space="preserve">Per quanto riguarda i sistemi </w:t>
-      </w:r>
-      <w:proofErr w:type="spellStart"/>
-      <w:r>
-        <w:t>NoSQL</w:t>
-      </w:r>
-      <w:proofErr w:type="spellEnd"/>
-      <w:r>
-        <w:t xml:space="preserve"> in generale, essi offrono sicuramente funzionalità ridotte e meno attenzione alla consistenza, tuttavia </w:t>
+        <w:t xml:space="preserve">Per quanto riguarda i sistemi NoSQL in generale, essi offrono sicuramente funzionalità ridotte e meno attenzione alla consistenza, tuttavia </w:t>
       </w:r>
       <w:r>
         <w:t>garantiscono</w:t>
       </w:r>
       <w:r>
-        <w:t xml:space="preserve"> ancora le prestazioni più elevate, oltre al fatto che esistono tentativi di avvicinamento al paradigma SQL. La community dietro </w:t>
-      </w:r>
-      <w:proofErr w:type="spellStart"/>
-      <w:r>
-        <w:t>MongoDB</w:t>
-      </w:r>
-      <w:proofErr w:type="spellEnd"/>
-      <w:r>
-        <w:t xml:space="preserve"> ad esempio sta lavorando per portare proprietà ACID a livello di collezione (al momento sono solo a livello di documento), il che lo renderebbe molto simile, se non per l’assenza del join e la differenza del linguaggio di interrogazione, ad un sistema SQL, con tuttavia l’enorme vantaggio di essere schema-</w:t>
+        <w:t xml:space="preserve"> ancora le prestazioni più elevate, oltre al fatto che esistono tentativi di avvicinamento al paradigma SQL. La community dietro MongoDB ad esempio sta lavorando per portare proprietà ACID a livello di collezione (al momento sono solo a livello di documento), il che lo renderebbe molto simile, se non per l’assenza del join e la differenza del linguaggio di interrogazione, ad un sistema SQL, con tuttavia l’enorme vantaggio di essere schema-</w:t>
       </w:r>
       <w:proofErr w:type="spellStart"/>
       <w:r>
@@ -7508,8 +7391,6 @@
       <w:r>
         <w:t>e tuttavia</w:t>
       </w:r>
-      <w:bookmarkStart w:id="24" w:name="_GoBack"/>
-      <w:bookmarkEnd w:id="24"/>
       <w:r>
         <w:t xml:space="preserve"> richiedono scalabilità e robustezza, un sistema </w:t>
       </w:r>
@@ -7538,7 +7419,7 @@
 </file>
 
 <file path=word/endnotes.xml><?xml version="1.0" encoding="utf-8"?>
-<w:endnotes xmlns:wpc="http://schemas.microsoft.com/office/word/2010/wordprocessingCanvas" xmlns:cx="http://schemas.microsoft.com/office/drawing/2014/chartex" xmlns:cx1="http://schemas.microsoft.com/office/drawing/2015/9/8/chartex" xmlns:cx2="http://schemas.microsoft.com/office/drawing/2015/10/21/chartex" xmlns:cx3="http://schemas.microsoft.com/office/drawing/2016/5/9/chartex" xmlns:cx4="http://schemas.microsoft.com/office/drawing/2016/5/10/chartex" xmlns:cx5="http://schemas.microsoft.com/office/drawing/2016/5/11/chartex" xmlns:mc="http://schemas.openxmlformats.org/markup-compatibility/2006" xmlns:o="urn:schemas-microsoft-com:office:office" xmlns:r="http://schemas.openxmlformats.org/officeDocument/2006/relationships" xmlns:m="http://schemas.openxmlformats.org/officeDocument/2006/math" xmlns:v="urn:schemas-microsoft-com:vml" xmlns:wp14="http://schemas.microsoft.com/office/word/2010/wordprocessingDrawing" xmlns:wp="http://schemas.openxmlformats.org/drawingml/2006/wordprocessingDrawing" xmlns:w10="urn:schemas-microsoft-com:office:word" xmlns:w="http://schemas.openxmlformats.org/wordprocessingml/2006/main" xmlns:w14="http://schemas.microsoft.com/office/word/2010/wordml" xmlns:w15="http://schemas.microsoft.com/office/word/2012/wordml" xmlns:w16se="http://schemas.microsoft.com/office/word/2015/wordml/symex" xmlns:wpg="http://schemas.microsoft.com/office/word/2010/wordprocessingGroup" xmlns:wpi="http://schemas.microsoft.com/office/word/2010/wordprocessingInk" xmlns:wne="http://schemas.microsoft.com/office/word/2006/wordml" xmlns:wps="http://schemas.microsoft.com/office/word/2010/wordprocessingShape" mc:Ignorable="w14 w15 w16se wp14">
+<w:endnotes xmlns:wpc="http://schemas.microsoft.com/office/word/2010/wordprocessingCanvas" xmlns:cx="http://schemas.microsoft.com/office/drawing/2014/chartex" xmlns:cx1="http://schemas.microsoft.com/office/drawing/2015/9/8/chartex" xmlns:cx2="http://schemas.microsoft.com/office/drawing/2015/10/21/chartex" xmlns:cx3="http://schemas.microsoft.com/office/drawing/2016/5/9/chartex" xmlns:cx4="http://schemas.microsoft.com/office/drawing/2016/5/10/chartex" xmlns:cx5="http://schemas.microsoft.com/office/drawing/2016/5/11/chartex" xmlns:cx6="http://schemas.microsoft.com/office/drawing/2016/5/12/chartex" xmlns:cx7="http://schemas.microsoft.com/office/drawing/2016/5/13/chartex" xmlns:cx8="http://schemas.microsoft.com/office/drawing/2016/5/14/chartex" xmlns:mc="http://schemas.openxmlformats.org/markup-compatibility/2006" xmlns:aink="http://schemas.microsoft.com/office/drawing/2016/ink" xmlns:am3d="http://schemas.microsoft.com/office/drawing/2017/model3d" xmlns:o="urn:schemas-microsoft-com:office:office" xmlns:r="http://schemas.openxmlformats.org/officeDocument/2006/relationships" xmlns:m="http://schemas.openxmlformats.org/officeDocument/2006/math" xmlns:v="urn:schemas-microsoft-com:vml" xmlns:wp14="http://schemas.microsoft.com/office/word/2010/wordprocessingDrawing" xmlns:wp="http://schemas.openxmlformats.org/drawingml/2006/wordprocessingDrawing" xmlns:w10="urn:schemas-microsoft-com:office:word" xmlns:w="http://schemas.openxmlformats.org/wordprocessingml/2006/main" xmlns:w14="http://schemas.microsoft.com/office/word/2010/wordml" xmlns:w15="http://schemas.microsoft.com/office/word/2012/wordml" xmlns:w16se="http://schemas.microsoft.com/office/word/2015/wordml/symex" xmlns:wpg="http://schemas.microsoft.com/office/word/2010/wordprocessingGroup" xmlns:wpi="http://schemas.microsoft.com/office/word/2010/wordprocessingInk" xmlns:wne="http://schemas.microsoft.com/office/word/2006/wordml" xmlns:wps="http://schemas.microsoft.com/office/word/2010/wordprocessingShape" mc:Ignorable="w14 w15 w16se wp14">
   <w:endnote w:type="separator" w:id="-1">
     <w:p>
       <w:pPr>
@@ -7563,7 +7444,7 @@
 </file>
 
 <file path=word/footer1.xml><?xml version="1.0" encoding="utf-8"?>
-<w:ftr xmlns:wpc="http://schemas.microsoft.com/office/word/2010/wordprocessingCanvas" xmlns:cx="http://schemas.microsoft.com/office/drawing/2014/chartex" xmlns:cx1="http://schemas.microsoft.com/office/drawing/2015/9/8/chartex" xmlns:cx2="http://schemas.microsoft.com/office/drawing/2015/10/21/chartex" xmlns:cx3="http://schemas.microsoft.com/office/drawing/2016/5/9/chartex" xmlns:cx4="http://schemas.microsoft.com/office/drawing/2016/5/10/chartex" xmlns:cx5="http://schemas.microsoft.com/office/drawing/2016/5/11/chartex" xmlns:mc="http://schemas.openxmlformats.org/markup-compatibility/2006" xmlns:o="urn:schemas-microsoft-com:office:office" xmlns:r="http://schemas.openxmlformats.org/officeDocument/2006/relationships" xmlns:m="http://schemas.openxmlformats.org/officeDocument/2006/math" xmlns:v="urn:schemas-microsoft-com:vml" xmlns:wp14="http://schemas.microsoft.com/office/word/2010/wordprocessingDrawing" xmlns:wp="http://schemas.openxmlformats.org/drawingml/2006/wordprocessingDrawing" xmlns:w10="urn:schemas-microsoft-com:office:word" xmlns:w="http://schemas.openxmlformats.org/wordprocessingml/2006/main" xmlns:w14="http://schemas.microsoft.com/office/word/2010/wordml" xmlns:w15="http://schemas.microsoft.com/office/word/2012/wordml" xmlns:w16se="http://schemas.microsoft.com/office/word/2015/wordml/symex" xmlns:wpg="http://schemas.microsoft.com/office/word/2010/wordprocessingGroup" xmlns:wpi="http://schemas.microsoft.com/office/word/2010/wordprocessingInk" xmlns:wne="http://schemas.microsoft.com/office/word/2006/wordml" xmlns:wps="http://schemas.microsoft.com/office/word/2010/wordprocessingShape" mc:Ignorable="w14 w15 w16se wp14">
+<w:ftr xmlns:wpc="http://schemas.microsoft.com/office/word/2010/wordprocessingCanvas" xmlns:cx="http://schemas.microsoft.com/office/drawing/2014/chartex" xmlns:cx1="http://schemas.microsoft.com/office/drawing/2015/9/8/chartex" xmlns:cx2="http://schemas.microsoft.com/office/drawing/2015/10/21/chartex" xmlns:cx3="http://schemas.microsoft.com/office/drawing/2016/5/9/chartex" xmlns:cx4="http://schemas.microsoft.com/office/drawing/2016/5/10/chartex" xmlns:cx5="http://schemas.microsoft.com/office/drawing/2016/5/11/chartex" xmlns:cx6="http://schemas.microsoft.com/office/drawing/2016/5/12/chartex" xmlns:cx7="http://schemas.microsoft.com/office/drawing/2016/5/13/chartex" xmlns:cx8="http://schemas.microsoft.com/office/drawing/2016/5/14/chartex" xmlns:mc="http://schemas.openxmlformats.org/markup-compatibility/2006" xmlns:aink="http://schemas.microsoft.com/office/drawing/2016/ink" xmlns:am3d="http://schemas.microsoft.com/office/drawing/2017/model3d" xmlns:o="urn:schemas-microsoft-com:office:office" xmlns:r="http://schemas.openxmlformats.org/officeDocument/2006/relationships" xmlns:m="http://schemas.openxmlformats.org/officeDocument/2006/math" xmlns:v="urn:schemas-microsoft-com:vml" xmlns:wp14="http://schemas.microsoft.com/office/word/2010/wordprocessingDrawing" xmlns:wp="http://schemas.openxmlformats.org/drawingml/2006/wordprocessingDrawing" xmlns:w10="urn:schemas-microsoft-com:office:word" xmlns:w="http://schemas.openxmlformats.org/wordprocessingml/2006/main" xmlns:w14="http://schemas.microsoft.com/office/word/2010/wordml" xmlns:w15="http://schemas.microsoft.com/office/word/2012/wordml" xmlns:w16se="http://schemas.microsoft.com/office/word/2015/wordml/symex" xmlns:wpg="http://schemas.microsoft.com/office/word/2010/wordprocessingGroup" xmlns:wpi="http://schemas.microsoft.com/office/word/2010/wordprocessingInk" xmlns:wne="http://schemas.microsoft.com/office/word/2006/wordml" xmlns:wps="http://schemas.microsoft.com/office/word/2010/wordprocessingShape" mc:Ignorable="w14 w15 w16se wp14">
   <w:p>
     <w:pPr>
       <w:jc w:val="right"/>
@@ -7707,7 +7588,7 @@
             </wp:inline>
           </w:drawing>
         </mc:Choice>
-        <mc:Fallback xmlns:w16cid="http://schemas.microsoft.com/office/word/2016/wordml/cid" xmlns:am3d="http://schemas.microsoft.com/office/drawing/2017/model3d" xmlns:aink="http://schemas.microsoft.com/office/drawing/2016/ink" xmlns:cx8="http://schemas.microsoft.com/office/drawing/2016/5/14/chartex" xmlns:cx7="http://schemas.microsoft.com/office/drawing/2016/5/13/chartex" xmlns:cx6="http://schemas.microsoft.com/office/drawing/2016/5/12/chartex">
+        <mc:Fallback xmlns:w16cid="http://schemas.microsoft.com/office/word/2016/wordml/cid">
           <w:pict>
             <v:group w14:anchorId="3745D514" id="Gruppo 4" o:spid="_x0000_s1026" style="width:183.3pt;height:3.55pt;mso-position-horizontal-relative:char;mso-position-vertical-relative:line" coordorigin="7606,15084" coordsize="3666,71" o:gfxdata="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">
               <v:shapetype id="_x0000_t32" coordsize="21600,21600" o:spt="32" o:oned="t" path="m,l21600,21600e" filled="f">
@@ -7739,7 +7620,7 @@
 </file>
 
 <file path=word/footer2.xml><?xml version="1.0" encoding="utf-8"?>
-<w:ftr xmlns:wpc="http://schemas.microsoft.com/office/word/2010/wordprocessingCanvas" xmlns:cx="http://schemas.microsoft.com/office/drawing/2014/chartex" xmlns:cx1="http://schemas.microsoft.com/office/drawing/2015/9/8/chartex" xmlns:cx2="http://schemas.microsoft.com/office/drawing/2015/10/21/chartex" xmlns:cx3="http://schemas.microsoft.com/office/drawing/2016/5/9/chartex" xmlns:cx4="http://schemas.microsoft.com/office/drawing/2016/5/10/chartex" xmlns:cx5="http://schemas.microsoft.com/office/drawing/2016/5/11/chartex" xmlns:mc="http://schemas.openxmlformats.org/markup-compatibility/2006" xmlns:o="urn:schemas-microsoft-com:office:office" xmlns:r="http://schemas.openxmlformats.org/officeDocument/2006/relationships" xmlns:m="http://schemas.openxmlformats.org/officeDocument/2006/math" xmlns:v="urn:schemas-microsoft-com:vml" xmlns:wp14="http://schemas.microsoft.com/office/word/2010/wordprocessingDrawing" xmlns:wp="http://schemas.openxmlformats.org/drawingml/2006/wordprocessingDrawing" xmlns:w10="urn:schemas-microsoft-com:office:word" xmlns:w="http://schemas.openxmlformats.org/wordprocessingml/2006/main" xmlns:w14="http://schemas.microsoft.com/office/word/2010/wordml" xmlns:w15="http://schemas.microsoft.com/office/word/2012/wordml" xmlns:w16se="http://schemas.microsoft.com/office/word/2015/wordml/symex" xmlns:wpg="http://schemas.microsoft.com/office/word/2010/wordprocessingGroup" xmlns:wpi="http://schemas.microsoft.com/office/word/2010/wordprocessingInk" xmlns:wne="http://schemas.microsoft.com/office/word/2006/wordml" xmlns:wps="http://schemas.microsoft.com/office/word/2010/wordprocessingShape" mc:Ignorable="w14 w15 w16se wp14">
+<w:ftr xmlns:wpc="http://schemas.microsoft.com/office/word/2010/wordprocessingCanvas" xmlns:cx="http://schemas.microsoft.com/office/drawing/2014/chartex" xmlns:cx1="http://schemas.microsoft.com/office/drawing/2015/9/8/chartex" xmlns:cx2="http://schemas.microsoft.com/office/drawing/2015/10/21/chartex" xmlns:cx3="http://schemas.microsoft.com/office/drawing/2016/5/9/chartex" xmlns:cx4="http://schemas.microsoft.com/office/drawing/2016/5/10/chartex" xmlns:cx5="http://schemas.microsoft.com/office/drawing/2016/5/11/chartex" xmlns:cx6="http://schemas.microsoft.com/office/drawing/2016/5/12/chartex" xmlns:cx7="http://schemas.microsoft.com/office/drawing/2016/5/13/chartex" xmlns:cx8="http://schemas.microsoft.com/office/drawing/2016/5/14/chartex" xmlns:mc="http://schemas.openxmlformats.org/markup-compatibility/2006" xmlns:aink="http://schemas.microsoft.com/office/drawing/2016/ink" xmlns:am3d="http://schemas.microsoft.com/office/drawing/2017/model3d" xmlns:o="urn:schemas-microsoft-com:office:office" xmlns:r="http://schemas.openxmlformats.org/officeDocument/2006/relationships" xmlns:m="http://schemas.openxmlformats.org/officeDocument/2006/math" xmlns:v="urn:schemas-microsoft-com:vml" xmlns:wp14="http://schemas.microsoft.com/office/word/2010/wordprocessingDrawing" xmlns:wp="http://schemas.openxmlformats.org/drawingml/2006/wordprocessingDrawing" xmlns:w10="urn:schemas-microsoft-com:office:word" xmlns:w="http://schemas.openxmlformats.org/wordprocessingml/2006/main" xmlns:w14="http://schemas.microsoft.com/office/word/2010/wordml" xmlns:w15="http://schemas.microsoft.com/office/word/2012/wordml" xmlns:w16se="http://schemas.microsoft.com/office/word/2015/wordml/symex" xmlns:wpg="http://schemas.microsoft.com/office/word/2010/wordprocessingGroup" xmlns:wpi="http://schemas.microsoft.com/office/word/2010/wordprocessingInk" xmlns:wne="http://schemas.microsoft.com/office/word/2006/wordml" xmlns:wps="http://schemas.microsoft.com/office/word/2010/wordprocessingShape" mc:Ignorable="w14 w15 w16se wp14">
   <w:p>
     <w:pPr>
       <w:jc w:val="center"/>
@@ -7819,7 +7700,7 @@
         <w:noProof/>
         <w:color w:val="6076B4" w:themeColor="accent1"/>
       </w:rPr>
-      <w:t>16</w:t>
+      <w:t>15</w:t>
     </w:r>
     <w:r>
       <w:rPr>
@@ -7832,7 +7713,7 @@
 </file>
 
 <file path=word/footnotes.xml><?xml version="1.0" encoding="utf-8"?>
-<w:footnotes xmlns:wpc="http://schemas.microsoft.com/office/word/2010/wordprocessingCanvas" xmlns:cx="http://schemas.microsoft.com/office/drawing/2014/chartex" xmlns:cx1="http://schemas.microsoft.com/office/drawing/2015/9/8/chartex" xmlns:cx2="http://schemas.microsoft.com/office/drawing/2015/10/21/chartex" xmlns:cx3="http://schemas.microsoft.com/office/drawing/2016/5/9/chartex" xmlns:cx4="http://schemas.microsoft.com/office/drawing/2016/5/10/chartex" xmlns:cx5="http://schemas.microsoft.com/office/drawing/2016/5/11/chartex" xmlns:mc="http://schemas.openxmlformats.org/markup-compatibility/2006" xmlns:o="urn:schemas-microsoft-com:office:office" xmlns:r="http://schemas.openxmlformats.org/officeDocument/2006/relationships" xmlns:m="http://schemas.openxmlformats.org/officeDocument/2006/math" xmlns:v="urn:schemas-microsoft-com:vml" xmlns:wp14="http://schemas.microsoft.com/office/word/2010/wordprocessingDrawing" xmlns:wp="http://schemas.openxmlformats.org/drawingml/2006/wordprocessingDrawing" xmlns:w10="urn:schemas-microsoft-com:office:word" xmlns:w="http://schemas.openxmlformats.org/wordprocessingml/2006/main" xmlns:w14="http://schemas.microsoft.com/office/word/2010/wordml" xmlns:w15="http://schemas.microsoft.com/office/word/2012/wordml" xmlns:w16se="http://schemas.microsoft.com/office/word/2015/wordml/symex" xmlns:wpg="http://schemas.microsoft.com/office/word/2010/wordprocessingGroup" xmlns:wpi="http://schemas.microsoft.com/office/word/2010/wordprocessingInk" xmlns:wne="http://schemas.microsoft.com/office/word/2006/wordml" xmlns:wps="http://schemas.microsoft.com/office/word/2010/wordprocessingShape" mc:Ignorable="w14 w15 w16se wp14">
+<w:footnotes xmlns:wpc="http://schemas.microsoft.com/office/word/2010/wordprocessingCanvas" xmlns:cx="http://schemas.microsoft.com/office/drawing/2014/chartex" xmlns:cx1="http://schemas.microsoft.com/office/drawing/2015/9/8/chartex" xmlns:cx2="http://schemas.microsoft.com/office/drawing/2015/10/21/chartex" xmlns:cx3="http://schemas.microsoft.com/office/drawing/2016/5/9/chartex" xmlns:cx4="http://schemas.microsoft.com/office/drawing/2016/5/10/chartex" xmlns:cx5="http://schemas.microsoft.com/office/drawing/2016/5/11/chartex" xmlns:cx6="http://schemas.microsoft.com/office/drawing/2016/5/12/chartex" xmlns:cx7="http://schemas.microsoft.com/office/drawing/2016/5/13/chartex" xmlns:cx8="http://schemas.microsoft.com/office/drawing/2016/5/14/chartex" xmlns:mc="http://schemas.openxmlformats.org/markup-compatibility/2006" xmlns:aink="http://schemas.microsoft.com/office/drawing/2016/ink" xmlns:am3d="http://schemas.microsoft.com/office/drawing/2017/model3d" xmlns:o="urn:schemas-microsoft-com:office:office" xmlns:r="http://schemas.openxmlformats.org/officeDocument/2006/relationships" xmlns:m="http://schemas.openxmlformats.org/officeDocument/2006/math" xmlns:v="urn:schemas-microsoft-com:vml" xmlns:wp14="http://schemas.microsoft.com/office/word/2010/wordprocessingDrawing" xmlns:wp="http://schemas.openxmlformats.org/drawingml/2006/wordprocessingDrawing" xmlns:w10="urn:schemas-microsoft-com:office:word" xmlns:w="http://schemas.openxmlformats.org/wordprocessingml/2006/main" xmlns:w14="http://schemas.microsoft.com/office/word/2010/wordml" xmlns:w15="http://schemas.microsoft.com/office/word/2012/wordml" xmlns:w16se="http://schemas.microsoft.com/office/word/2015/wordml/symex" xmlns:wpg="http://schemas.microsoft.com/office/word/2010/wordprocessingGroup" xmlns:wpi="http://schemas.microsoft.com/office/word/2010/wordprocessingInk" xmlns:wne="http://schemas.microsoft.com/office/word/2006/wordml" xmlns:wps="http://schemas.microsoft.com/office/word/2010/wordprocessingShape" mc:Ignorable="w14 w15 w16se wp14">
   <w:footnote w:type="separator" w:id="-1">
     <w:p>
       <w:pPr>
@@ -7857,7 +7738,7 @@
 </file>
 
 <file path=word/header1.xml><?xml version="1.0" encoding="utf-8"?>
-<w:hdr xmlns:wpc="http://schemas.microsoft.com/office/word/2010/wordprocessingCanvas" xmlns:cx="http://schemas.microsoft.com/office/drawing/2014/chartex" xmlns:cx1="http://schemas.microsoft.com/office/drawing/2015/9/8/chartex" xmlns:cx2="http://schemas.microsoft.com/office/drawing/2015/10/21/chartex" xmlns:cx3="http://schemas.microsoft.com/office/drawing/2016/5/9/chartex" xmlns:cx4="http://schemas.microsoft.com/office/drawing/2016/5/10/chartex" xmlns:cx5="http://schemas.microsoft.com/office/drawing/2016/5/11/chartex" xmlns:mc="http://schemas.openxmlformats.org/markup-compatibility/2006" xmlns:o="urn:schemas-microsoft-com:office:office" xmlns:r="http://schemas.openxmlformats.org/officeDocument/2006/relationships" xmlns:m="http://schemas.openxmlformats.org/officeDocument/2006/math" xmlns:v="urn:schemas-microsoft-com:vml" xmlns:wp14="http://schemas.microsoft.com/office/word/2010/wordprocessingDrawing" xmlns:wp="http://schemas.openxmlformats.org/drawingml/2006/wordprocessingDrawing" xmlns:w10="urn:schemas-microsoft-com:office:word" xmlns:w="http://schemas.openxmlformats.org/wordprocessingml/2006/main" xmlns:w14="http://schemas.microsoft.com/office/word/2010/wordml" xmlns:w15="http://schemas.microsoft.com/office/word/2012/wordml" xmlns:w16se="http://schemas.microsoft.com/office/word/2015/wordml/symex" xmlns:wpg="http://schemas.microsoft.com/office/word/2010/wordprocessingGroup" xmlns:wpi="http://schemas.microsoft.com/office/word/2010/wordprocessingInk" xmlns:wne="http://schemas.microsoft.com/office/word/2006/wordml" xmlns:wps="http://schemas.microsoft.com/office/word/2010/wordprocessingShape" mc:Ignorable="w14 w15 w16se wp14">
+<w:hdr xmlns:wpc="http://schemas.microsoft.com/office/word/2010/wordprocessingCanvas" xmlns:cx="http://schemas.microsoft.com/office/drawing/2014/chartex" xmlns:cx1="http://schemas.microsoft.com/office/drawing/2015/9/8/chartex" xmlns:cx2="http://schemas.microsoft.com/office/drawing/2015/10/21/chartex" xmlns:cx3="http://schemas.microsoft.com/office/drawing/2016/5/9/chartex" xmlns:cx4="http://schemas.microsoft.com/office/drawing/2016/5/10/chartex" xmlns:cx5="http://schemas.microsoft.com/office/drawing/2016/5/11/chartex" xmlns:cx6="http://schemas.microsoft.com/office/drawing/2016/5/12/chartex" xmlns:cx7="http://schemas.microsoft.com/office/drawing/2016/5/13/chartex" xmlns:cx8="http://schemas.microsoft.com/office/drawing/2016/5/14/chartex" xmlns:mc="http://schemas.openxmlformats.org/markup-compatibility/2006" xmlns:aink="http://schemas.microsoft.com/office/drawing/2016/ink" xmlns:am3d="http://schemas.microsoft.com/office/drawing/2017/model3d" xmlns:o="urn:schemas-microsoft-com:office:office" xmlns:r="http://schemas.openxmlformats.org/officeDocument/2006/relationships" xmlns:m="http://schemas.openxmlformats.org/officeDocument/2006/math" xmlns:v="urn:schemas-microsoft-com:vml" xmlns:wp14="http://schemas.microsoft.com/office/word/2010/wordprocessingDrawing" xmlns:wp="http://schemas.openxmlformats.org/drawingml/2006/wordprocessingDrawing" xmlns:w10="urn:schemas-microsoft-com:office:word" xmlns:w="http://schemas.openxmlformats.org/wordprocessingml/2006/main" xmlns:w14="http://schemas.microsoft.com/office/word/2010/wordml" xmlns:w15="http://schemas.microsoft.com/office/word/2012/wordml" xmlns:w16se="http://schemas.microsoft.com/office/word/2015/wordml/symex" xmlns:wpg="http://schemas.microsoft.com/office/word/2010/wordprocessingGroup" xmlns:wpi="http://schemas.microsoft.com/office/word/2010/wordprocessingInk" xmlns:wne="http://schemas.microsoft.com/office/word/2006/wordml" xmlns:wps="http://schemas.microsoft.com/office/word/2010/wordprocessingShape" mc:Ignorable="w14 w15 w16se wp14">
   <w:sdt>
     <w:sdtPr>
       <w:rPr>
@@ -7929,7 +7810,7 @@
 </file>
 
 <file path=word/numbering.xml><?xml version="1.0" encoding="utf-8"?>
-<w:numbering xmlns:wpc="http://schemas.microsoft.com/office/word/2010/wordprocessingCanvas" xmlns:cx="http://schemas.microsoft.com/office/drawing/2014/chartex" xmlns:cx1="http://schemas.microsoft.com/office/drawing/2015/9/8/chartex" xmlns:cx2="http://schemas.microsoft.com/office/drawing/2015/10/21/chartex" xmlns:cx3="http://schemas.microsoft.com/office/drawing/2016/5/9/chartex" xmlns:cx4="http://schemas.microsoft.com/office/drawing/2016/5/10/chartex" xmlns:cx5="http://schemas.microsoft.com/office/drawing/2016/5/11/chartex" xmlns:mc="http://schemas.openxmlformats.org/markup-compatibility/2006" xmlns:o="urn:schemas-microsoft-com:office:office" xmlns:r="http://schemas.openxmlformats.org/officeDocument/2006/relationships" xmlns:m="http://schemas.openxmlformats.org/officeDocument/2006/math" xmlns:v="urn:schemas-microsoft-com:vml" xmlns:wp14="http://schemas.microsoft.com/office/word/2010/wordprocessingDrawing" xmlns:wp="http://schemas.openxmlformats.org/drawingml/2006/wordprocessingDrawing" xmlns:w10="urn:schemas-microsoft-com:office:word" xmlns:w="http://schemas.openxmlformats.org/wordprocessingml/2006/main" xmlns:w14="http://schemas.microsoft.com/office/word/2010/wordml" xmlns:w15="http://schemas.microsoft.com/office/word/2012/wordml" xmlns:w16se="http://schemas.microsoft.com/office/word/2015/wordml/symex" xmlns:wpg="http://schemas.microsoft.com/office/word/2010/wordprocessingGroup" xmlns:wpi="http://schemas.microsoft.com/office/word/2010/wordprocessingInk" xmlns:wne="http://schemas.microsoft.com/office/word/2006/wordml" xmlns:wps="http://schemas.microsoft.com/office/word/2010/wordprocessingShape" mc:Ignorable="w14 w15 w16se wp14">
+<w:numbering xmlns:wpc="http://schemas.microsoft.com/office/word/2010/wordprocessingCanvas" xmlns:cx="http://schemas.microsoft.com/office/drawing/2014/chartex" xmlns:cx1="http://schemas.microsoft.com/office/drawing/2015/9/8/chartex" xmlns:cx2="http://schemas.microsoft.com/office/drawing/2015/10/21/chartex" xmlns:cx3="http://schemas.microsoft.com/office/drawing/2016/5/9/chartex" xmlns:cx4="http://schemas.microsoft.com/office/drawing/2016/5/10/chartex" xmlns:cx5="http://schemas.microsoft.com/office/drawing/2016/5/11/chartex" xmlns:cx6="http://schemas.microsoft.com/office/drawing/2016/5/12/chartex" xmlns:cx7="http://schemas.microsoft.com/office/drawing/2016/5/13/chartex" xmlns:cx8="http://schemas.microsoft.com/office/drawing/2016/5/14/chartex" xmlns:mc="http://schemas.openxmlformats.org/markup-compatibility/2006" xmlns:aink="http://schemas.microsoft.com/office/drawing/2016/ink" xmlns:am3d="http://schemas.microsoft.com/office/drawing/2017/model3d" xmlns:o="urn:schemas-microsoft-com:office:office" xmlns:r="http://schemas.openxmlformats.org/officeDocument/2006/relationships" xmlns:m="http://schemas.openxmlformats.org/officeDocument/2006/math" xmlns:v="urn:schemas-microsoft-com:vml" xmlns:wp14="http://schemas.microsoft.com/office/word/2010/wordprocessingDrawing" xmlns:wp="http://schemas.openxmlformats.org/drawingml/2006/wordprocessingDrawing" xmlns:w10="urn:schemas-microsoft-com:office:word" xmlns:w="http://schemas.openxmlformats.org/wordprocessingml/2006/main" xmlns:w14="http://schemas.microsoft.com/office/word/2010/wordml" xmlns:w15="http://schemas.microsoft.com/office/word/2012/wordml" xmlns:w16se="http://schemas.microsoft.com/office/word/2015/wordml/symex" xmlns:wpg="http://schemas.microsoft.com/office/word/2010/wordprocessingGroup" xmlns:wpi="http://schemas.microsoft.com/office/word/2010/wordprocessingInk" xmlns:wne="http://schemas.microsoft.com/office/word/2006/wordml" xmlns:wps="http://schemas.microsoft.com/office/word/2010/wordprocessingShape" mc:Ignorable="w14 w15 w16se wp14">
   <w:abstractNum w:abstractNumId="0" w15:restartNumberingAfterBreak="0">
     <w:nsid w:val="22816C45"/>
     <w:multiLevelType w:val="hybridMultilevel"/>
@@ -8619,7 +8500,7 @@
       </w:pPr>
     </w:pPrDefault>
   </w:docDefaults>
-  <w:latentStyles w:defLockedState="0" w:defUIPriority="99" w:defSemiHidden="0" w:defUnhideWhenUsed="0" w:defQFormat="0" w:count="374">
+  <w:latentStyles w:defLockedState="0" w:defUIPriority="99" w:defSemiHidden="0" w:defUnhideWhenUsed="0" w:defQFormat="0" w:count="375">
     <w:lsdException w:name="Normal" w:uiPriority="0" w:qFormat="1"/>
     <w:lsdException w:name="heading 1" w:uiPriority="9" w:qFormat="1"/>
     <w:lsdException w:name="heading 2" w:semiHidden="1" w:uiPriority="9" w:unhideWhenUsed="1" w:qFormat="1"/>
@@ -8725,7 +8606,6 @@
     <w:lsdException w:name="HTML Sample" w:semiHidden="1" w:unhideWhenUsed="1"/>
     <w:lsdException w:name="HTML Typewriter" w:semiHidden="1" w:unhideWhenUsed="1"/>
     <w:lsdException w:name="HTML Variable" w:semiHidden="1" w:unhideWhenUsed="1"/>
-    <w:lsdException w:name="Normal Table" w:semiHidden="1" w:unhideWhenUsed="1"/>
     <w:lsdException w:name="annotation subject" w:semiHidden="1" w:unhideWhenUsed="1"/>
     <w:lsdException w:name="No List" w:semiHidden="1" w:unhideWhenUsed="1"/>
     <w:lsdException w:name="Outline List 1" w:semiHidden="1" w:unhideWhenUsed="1"/>
@@ -8772,10 +8652,8 @@
     <w:lsdException w:name="Table Subtle 2" w:semiHidden="1" w:unhideWhenUsed="1"/>
     <w:lsdException w:name="Table Web 1" w:semiHidden="1" w:unhideWhenUsed="1"/>
     <w:lsdException w:name="Table Web 2" w:semiHidden="1" w:unhideWhenUsed="1"/>
-    <w:lsdException w:name="Table Web 3" w:semiHidden="1" w:unhideWhenUsed="1"/>
     <w:lsdException w:name="Balloon Text" w:semiHidden="1" w:unhideWhenUsed="1"/>
     <w:lsdException w:name="Table Grid" w:uiPriority="59"/>
-    <w:lsdException w:name="Table Theme" w:semiHidden="1" w:unhideWhenUsed="1"/>
     <w:lsdException w:name="Placeholder Text" w:semiHidden="1"/>
     <w:lsdException w:name="No Spacing" w:uiPriority="1" w:qFormat="1"/>
     <w:lsdException w:name="Light Shading" w:uiPriority="60"/>
@@ -8994,6 +8872,7 @@
     <w:lsdException w:name="Mention" w:semiHidden="1" w:unhideWhenUsed="1"/>
     <w:lsdException w:name="Smart Hyperlink" w:semiHidden="1" w:unhideWhenUsed="1"/>
     <w:lsdException w:name="Hashtag" w:semiHidden="1" w:unhideWhenUsed="1"/>
+    <w:lsdException w:name="Unresolved Mention" w:semiHidden="1" w:unhideWhenUsed="1"/>
   </w:latentStyles>
   <w:style w:type="paragraph" w:default="1" w:styleId="Normale">
     <w:name w:val="Normal"/>
@@ -10131,7 +10010,7 @@
 </file>
 
 <file path=customXml/itemProps4.xml><?xml version="1.0" encoding="utf-8"?>
-<ds:datastoreItem xmlns:ds="http://schemas.openxmlformats.org/officeDocument/2006/customXml" ds:itemID="{C2EA84CF-3AE9-4177-B0AA-A0EFE2C77051}">
+<ds:datastoreItem xmlns:ds="http://schemas.openxmlformats.org/officeDocument/2006/customXml" ds:itemID="{A3567054-E883-4423-8D02-97031D7F54B3}">
   <ds:schemaRefs>
     <ds:schemaRef ds:uri="http://schemas.openxmlformats.org/officeDocument/2006/bibliography"/>
   </ds:schemaRefs>

</xml_diff>